<commit_message>
minor updates and starting to add plane wave fits
</commit_message>
<xml_diff>
--- a/Writing/Investigation of Lee Waves in the Southern Ocean.docx
+++ b/Writing/Investigation of Lee Waves in the Southern Ocean.docx
@@ -7,15 +7,7 @@
         <w:pStyle w:val="Title"/>
       </w:pPr>
       <w:r>
-        <w:t>Investigation of Lee Waves in the Southern Ocean</w:t>
-      </w:r>
-    </w:p>
-    <w:p>
-      <w:pPr>
-        <w:jc w:val="center"/>
-      </w:pPr>
-      <w:r>
-        <w:t>Manish S. Devana</w:t>
+        <w:t>Dissertation Outline /Notes</w:t>
       </w:r>
     </w:p>
     <w:p/>
@@ -35,25 +27,149 @@
     </w:p>
     <w:p/>
     <w:p/>
+    <w:p>
+      <w:pPr>
+        <w:pStyle w:val="Heading2"/>
+      </w:pPr>
+      <w:r>
+        <w:t>Main Goals / Hypothesis:</w:t>
+      </w:r>
+    </w:p>
+    <w:p>
+      <w:pPr>
+        <w:pStyle w:val="ListParagraph"/>
+        <w:numPr>
+          <w:ilvl w:val="0"/>
+          <w:numId w:val="2"/>
+        </w:numPr>
+      </w:pPr>
+      <w:r>
+        <w:t>Identify internal wave signals and prove that the observed waves are lee waves</w:t>
+      </w:r>
+    </w:p>
+    <w:p>
+      <w:pPr>
+        <w:pStyle w:val="ListParagraph"/>
+        <w:numPr>
+          <w:ilvl w:val="1"/>
+          <w:numId w:val="2"/>
+        </w:numPr>
+      </w:pPr>
+      <w:r>
+        <w:t>Characterize wave properties (frequency and wavenumbers)</w:t>
+      </w:r>
+    </w:p>
+    <w:p>
+      <w:pPr>
+        <w:pStyle w:val="ListParagraph"/>
+        <w:numPr>
+          <w:ilvl w:val="1"/>
+          <w:numId w:val="2"/>
+        </w:numPr>
+      </w:pPr>
+      <w:r>
+        <w:t>Calculate rotary components (</w:t>
+      </w:r>
+      <w:r>
+        <w:rPr>
+          <w:b/>
+        </w:rPr>
+        <w:t>DO THIS SOON)</w:t>
+      </w:r>
+      <w:r>
+        <w:t xml:space="preserve"> to show upward or downward </w:t>
+      </w:r>
+      <w:r>
+        <w:t>propagation</w:t>
+      </w:r>
+      <w:r>
+        <w:t xml:space="preserve"> (important for sign of m)</w:t>
+      </w:r>
+    </w:p>
+    <w:p>
+      <w:pPr>
+        <w:pStyle w:val="ListParagraph"/>
+        <w:numPr>
+          <w:ilvl w:val="1"/>
+          <w:numId w:val="2"/>
+        </w:numPr>
+      </w:pPr>
+      <w:r>
+        <w:t>Ray tracing backwards to see if path hits topography</w:t>
+      </w:r>
+    </w:p>
+    <w:p>
+      <w:pPr>
+        <w:pStyle w:val="ListParagraph"/>
+        <w:numPr>
+          <w:ilvl w:val="0"/>
+          <w:numId w:val="2"/>
+        </w:numPr>
+      </w:pPr>
+      <w:r>
+        <w:t>Test whether lee waves play a significant role in energy dissipation and drag on mean flow</w:t>
+      </w:r>
+    </w:p>
+    <w:p>
+      <w:pPr>
+        <w:pStyle w:val="ListParagraph"/>
+        <w:numPr>
+          <w:ilvl w:val="1"/>
+          <w:numId w:val="2"/>
+        </w:numPr>
+      </w:pPr>
+      <w:r>
+        <w:t>Calculate internal wave energies of observations and compare with other work?</w:t>
+      </w:r>
+    </w:p>
+    <w:p>
+      <w:pPr>
+        <w:pStyle w:val="ListParagraph"/>
+        <w:numPr>
+          <w:ilvl w:val="1"/>
+          <w:numId w:val="2"/>
+        </w:numPr>
+      </w:pPr>
+      <w:r>
+        <w:t xml:space="preserve">Use ray tracing to track energy and momentum as lee waves propagate. </w:t>
+      </w:r>
+    </w:p>
+    <w:p>
+      <w:pPr>
+        <w:pStyle w:val="ListParagraph"/>
+        <w:numPr>
+          <w:ilvl w:val="1"/>
+          <w:numId w:val="2"/>
+        </w:numPr>
+        <w:rPr>
+          <w:b/>
+        </w:rPr>
+      </w:pPr>
+      <w:r>
+        <w:rPr>
+          <w:b/>
+        </w:rPr>
+        <w:t>How do you show they are causing drag?</w:t>
+      </w:r>
+    </w:p>
     <w:p/>
+    <w:p>
+      <w:pPr>
+        <w:pStyle w:val="Heading1"/>
+        <w:rPr>
+          <w:b/>
+        </w:rPr>
+      </w:pPr>
+      <w:r>
+        <w:rPr>
+          <w:b/>
+        </w:rPr>
+        <w:t>Methods</w:t>
+      </w:r>
+    </w:p>
     <w:p/>
     <w:p>
       <w:pPr>
-        <w:pStyle w:val="Heading1"/>
-        <w:rPr>
-          <w:b/>
-        </w:rPr>
-      </w:pPr>
-      <w:r>
-        <w:rPr>
-          <w:b/>
-        </w:rPr>
-        <w:t>Methods</w:t>
-      </w:r>
-    </w:p>
-    <w:p/>
-    <w:p>
-      <w:pPr>
         <w:jc w:val="both"/>
       </w:pPr>
       <w:r>
@@ -76,8 +192,12 @@
       <w:r>
         <w:t xml:space="preserve">topography by the Shag Rocks islands. </w:t>
       </w:r>
-      <w:bookmarkStart w:id="0" w:name="_GoBack"/>
-      <w:bookmarkEnd w:id="0"/>
+      <w:r>
+        <w:t xml:space="preserve">The data was collected as part of the JC69 DIMES cruise in 2012. </w:t>
+      </w:r>
+      <w:r>
+        <w:t xml:space="preserve">The primary goal of this study is to characterize direct observations of lee waves and assess their role in the region. </w:t>
+      </w:r>
     </w:p>
     <w:p>
       <w:pPr>
@@ -644,6 +764,7 @@
         <w:rPr>
           <w:rFonts w:eastAsiaTheme="minorEastAsia"/>
         </w:rPr>
+        <w:lastRenderedPageBreak/>
         <w:t xml:space="preserve">where </w:t>
       </w:r>
       <w:r>
@@ -832,7 +953,6 @@
         </w:rPr>
       </w:pPr>
       <w:r>
-        <w:lastRenderedPageBreak/>
         <w:t xml:space="preserve">where </w:t>
       </w:r>
       <w:r>
@@ -1131,19 +1251,525 @@
     </w:p>
     <w:p>
       <w:pPr>
+        <w:jc w:val="both"/>
+        <w:rPr>
+          <w:rFonts w:eastAsiaTheme="minorEastAsia"/>
+        </w:rPr>
+      </w:pPr>
+    </w:p>
+    <w:p>
+      <w:pPr>
+        <w:jc w:val="both"/>
+        <w:rPr>
+          <w:rFonts w:eastAsiaTheme="minorEastAsia"/>
+        </w:rPr>
+      </w:pPr>
+    </w:p>
+    <w:p>
+      <w:pPr>
+        <w:pStyle w:val="Heading2"/>
+        <w:rPr>
+          <w:rFonts w:eastAsiaTheme="minorEastAsia"/>
+        </w:rPr>
+      </w:pPr>
+      <w:r>
+        <w:rPr>
+          <w:rFonts w:eastAsiaTheme="minorEastAsia"/>
+        </w:rPr>
+        <w:t>Ray Tracing</w:t>
+      </w:r>
+    </w:p>
+    <w:p>
+      <w:pPr>
+        <w:jc w:val="both"/>
+      </w:pPr>
+      <w:r>
+        <w:t xml:space="preserve">The second aspect of this study deals with understanding the role lee waves play in the Southern Ocean’s eddy field through ray tracing. Several key studies have utilized this approach to better understand internal gravity waves in a variety of scenarios. However, due to limitations in observational data, these studies simplified local physical conditions. </w:t>
+      </w:r>
+      <w:r>
+        <w:rPr>
+          <w:b/>
+        </w:rPr>
+        <w:t>Add examples</w:t>
+      </w:r>
+      <w:r>
+        <w:t xml:space="preserve">. </w:t>
+      </w:r>
+      <w:r>
+        <w:t xml:space="preserve">This study utilizes the </w:t>
+      </w:r>
+      <w:proofErr w:type="spellStart"/>
+      <w:r>
+        <w:t>satGEM</w:t>
+      </w:r>
+      <w:proofErr w:type="spellEnd"/>
+      <w:r>
+        <w:t xml:space="preserve"> product to simulate lee wave </w:t>
+      </w:r>
+      <w:proofErr w:type="spellStart"/>
+      <w:r>
+        <w:t>propogation</w:t>
+      </w:r>
+      <w:proofErr w:type="spellEnd"/>
+      <w:r>
+        <w:t xml:space="preserve"> in realistic conditions, varying in 4 dimensions (</w:t>
+      </w:r>
+      <w:proofErr w:type="spellStart"/>
+      <w:proofErr w:type="gramStart"/>
+      <w:r>
+        <w:t>x,y</w:t>
+      </w:r>
+      <w:proofErr w:type="spellEnd"/>
+      <w:proofErr w:type="gramEnd"/>
+      <w:r>
+        <w:t>, z, and t).</w:t>
+      </w:r>
+      <w:r>
+        <w:t xml:space="preserve"> The </w:t>
+      </w:r>
+      <w:proofErr w:type="spellStart"/>
+      <w:r>
+        <w:t>satGEM</w:t>
+      </w:r>
+      <w:proofErr w:type="spellEnd"/>
+      <w:r>
+        <w:t xml:space="preserve"> product is an estimation of the four dimensional structure of the Southern Ocean’s temperature, salinity, and velocities using Argo float data and sea surface height altimetry </w:t>
+      </w:r>
+      <w:r>
+        <w:fldChar w:fldCharType="begin"/>
+      </w:r>
+      <w:r>
+        <w:instrText xml:space="preserve"> ADDIN ZOTERO_ITEM CSL_CITATION {"citationID":"KMefFcVa","properties":{"formattedCitation":"(Meijers, Bindoff, and Rintoul 2010)","plainCitation":"(Meijers, Bindoff, and Rintoul 2010)"},"citationItems":[{"id":652,"uris":["http://zotero.org/users/4641772/items/7LJW36T9"],"uri":["http://zotero.org/users/4641772/items/7LJW36T9"],"itemData":{"id":652,"type":"article-journal","title":"Estimating the Four-Dimensional Structure of the Southern Ocean Using Satellite Altimetry","container-title":"Journal of Atmospheric and Oceanic Technology","page":"548-568","volume":"28","issue":"4","source":"journals.ametsoc.org (Atypon)","abstract":"A gravest empirical mode (GEM) projection of temperature and salinity fields over the circumpolar Southern Ocean is presented and is used in combination with satellite altimetry to produce gridded, full-depth, time-evolving temperature, salinity, and velocity fields. Optimal interpolation of historical hydrography, including Argo floats, is used to produce GEM projections of the circumpolar temperature and salinity fields. Parameterizing these fields by dynamic height allows the use of altimetric SSH values from 1992–2006 to create synoptic temperature and salinity fields at weekly intervals on a ⅓° grid at 36 depth levels. The satellite-derived temperature and salinity fields generally capture over 90% of the property variance below the thermocline, with RMS residuals of 1.16°C and 0.132 in salinity at the surface, decreasing to less than 0.45°C and 0.05 below 500 dbar. The combination of altimetry with the GEM fields allows the resolution of the subsurface structure of the filamentary fronts and eddy features. Velocity fields derived from the time-evolving temperature and salinity fields reproduce the Antarctic Circumpolar Current (ACC) velocity structure well, and are strongly correlated (r &gt; 0.7) with in situ measurements from current meters and drifters, with RMS velocity residuals of 4.8–14.8 cm−1 in the Subantarctic Front.","DOI":"10.1175/2010JTECHO790.1","ISSN":"0739-0572","journalAbbreviation":"J. Atmos. Oceanic Technol.","author":[{"family":"Meijers","given":"A. J. S."},{"family":"Bindoff","given":"N. L."},{"family":"Rintoul","given":"S. R."}],"issued":{"date-parts":[["2010",12,10]]}}}],"schema":"https://github.com/citation-style-language/schema/raw/master/csl-citation.json"} </w:instrText>
+      </w:r>
+      <w:r>
+        <w:fldChar w:fldCharType="separate"/>
+      </w:r>
+      <w:r>
+        <w:rPr>
+          <w:noProof/>
+        </w:rPr>
+        <w:t>(Meijers, Bindoff, and Rintoul 2010)</w:t>
+      </w:r>
+      <w:r>
+        <w:fldChar w:fldCharType="end"/>
+      </w:r>
+      <w:r>
+        <w:t>.</w:t>
+      </w:r>
+      <w:r>
+        <w:t xml:space="preserve">  </w:t>
+      </w:r>
+    </w:p>
+    <w:p>
+      <w:pPr>
+        <w:jc w:val="both"/>
+      </w:pPr>
+    </w:p>
+    <w:p>
+      <w:pPr>
+        <w:pStyle w:val="Heading3"/>
+      </w:pPr>
+      <w:r>
+        <w:t>Ray tracing equations</w:t>
+      </w:r>
+    </w:p>
+    <w:p/>
+    <w:p>
+      <w:pPr>
+        <w:pStyle w:val="Heading3"/>
+      </w:pPr>
+      <w:r>
+        <w:t xml:space="preserve">Interpolating </w:t>
+      </w:r>
+      <w:proofErr w:type="spellStart"/>
+      <w:r>
+        <w:t>satGEM</w:t>
+      </w:r>
+      <w:proofErr w:type="spellEnd"/>
+    </w:p>
+    <w:p>
+      <w:pPr>
+        <w:pStyle w:val="ListParagraph"/>
+        <w:numPr>
+          <w:ilvl w:val="0"/>
+          <w:numId w:val="1"/>
+        </w:numPr>
+      </w:pPr>
+      <w:r>
+        <w:t xml:space="preserve">Gradients are all pre-calculated and saved with original </w:t>
+      </w:r>
+      <w:proofErr w:type="spellStart"/>
+      <w:r>
+        <w:t>satGEM</w:t>
+      </w:r>
+      <w:proofErr w:type="spellEnd"/>
+      <w:r>
+        <w:t xml:space="preserve"> data (i.e. </w:t>
+      </w:r>
+      <w:proofErr w:type="spellStart"/>
+      <w:r>
+        <w:t>dudx</w:t>
+      </w:r>
+      <w:proofErr w:type="spellEnd"/>
+      <w:r>
+        <w:t xml:space="preserve">, </w:t>
+      </w:r>
+      <w:proofErr w:type="spellStart"/>
+      <w:r>
+        <w:t>dvdx</w:t>
+      </w:r>
+      <w:proofErr w:type="spellEnd"/>
+      <w:r>
+        <w:t xml:space="preserve">, </w:t>
+      </w:r>
+      <w:proofErr w:type="spellStart"/>
+      <w:r>
+        <w:t>dNdx</w:t>
+      </w:r>
+      <w:proofErr w:type="spellEnd"/>
+      <w:r>
+        <w:t xml:space="preserve">, </w:t>
+      </w:r>
+      <w:proofErr w:type="spellStart"/>
+      <w:r>
+        <w:t>etc</w:t>
+      </w:r>
+      <w:proofErr w:type="spellEnd"/>
+      <w:r>
+        <w:t>…)</w:t>
+      </w:r>
+    </w:p>
+    <w:p>
+      <w:pPr>
+        <w:pStyle w:val="ListParagraph"/>
+        <w:numPr>
+          <w:ilvl w:val="0"/>
+          <w:numId w:val="1"/>
+        </w:numPr>
+      </w:pPr>
+      <w:r>
+        <w:t xml:space="preserve">Interpolate through a subsection of the </w:t>
+      </w:r>
+      <w:proofErr w:type="spellStart"/>
+      <w:r>
+        <w:t>satGEM</w:t>
+      </w:r>
+      <w:proofErr w:type="spellEnd"/>
+      <w:r>
+        <w:t xml:space="preserve"> field using linear interpolati</w:t>
+      </w:r>
+      <w:r>
+        <w:t>on (</w:t>
+      </w:r>
+      <w:proofErr w:type="spellStart"/>
+      <w:r>
+        <w:t>scipy</w:t>
+      </w:r>
+      <w:proofErr w:type="spellEnd"/>
+      <w:r>
+        <w:t xml:space="preserve"> </w:t>
+      </w:r>
+      <w:proofErr w:type="spellStart"/>
+      <w:r>
+        <w:t>linearNDinterpolator</w:t>
+      </w:r>
+      <w:proofErr w:type="spellEnd"/>
+      <w:r>
+        <w:t xml:space="preserve">) by generating interpolation function that can take the ray’s current coordinates as inputs </w:t>
+      </w:r>
+      <w:proofErr w:type="gramStart"/>
+      <w:r>
+        <w:t>( f</w:t>
+      </w:r>
+      <w:proofErr w:type="gramEnd"/>
+      <w:r>
+        <w:t>(</w:t>
+      </w:r>
+      <w:proofErr w:type="spellStart"/>
+      <w:r>
+        <w:t>x,y,z,t</w:t>
+      </w:r>
+      <w:proofErr w:type="spellEnd"/>
+      <w:r>
+        <w:t xml:space="preserve">) ). </w:t>
+      </w:r>
+    </w:p>
+    <w:p>
+      <w:pPr>
+        <w:pStyle w:val="ListParagraph"/>
+        <w:numPr>
+          <w:ilvl w:val="0"/>
+          <w:numId w:val="1"/>
+        </w:numPr>
+      </w:pPr>
+      <w:r>
+        <w:t xml:space="preserve">If point is below lowest data point of nearest </w:t>
+      </w:r>
+      <w:proofErr w:type="spellStart"/>
+      <w:r>
+        <w:t>satGEM</w:t>
+      </w:r>
+      <w:proofErr w:type="spellEnd"/>
+      <w:r>
+        <w:t xml:space="preserve"> grid point, switch to nearest neighbor interpolation</w:t>
+      </w:r>
+    </w:p>
+    <w:p>
+      <w:pPr>
+        <w:pStyle w:val="ListParagraph"/>
+        <w:numPr>
+          <w:ilvl w:val="0"/>
+          <w:numId w:val="1"/>
+        </w:numPr>
+      </w:pPr>
+      <w:r>
+        <w:t>Use linear interpolation for bathymetry data.</w:t>
+      </w:r>
+    </w:p>
+    <w:p/>
+    <w:p>
+      <w:pPr>
+        <w:pStyle w:val="Heading3"/>
+      </w:pPr>
+      <w:r>
+        <w:t>Wave Action:</w:t>
+      </w:r>
+    </w:p>
+    <w:p>
+      <w:pPr>
+        <w:rPr>
+          <w:b/>
+        </w:rPr>
+      </w:pPr>
+      <w:r>
+        <w:t>Wave action is the ratio of energy density to relative frequency (Constant).</w:t>
+      </w:r>
+      <w:r>
+        <w:t xml:space="preserve"> In regions where frequency decreases, energy decreases proportionally and is fed into the mean flow. In regions where </w:t>
+      </w:r>
+      <w:r>
+        <w:t xml:space="preserve">frequency increases, energy density increases proportionally, removing energy (momentum?) from the mean flow. </w:t>
+      </w:r>
+      <w:r>
+        <w:rPr>
+          <w:b/>
+        </w:rPr>
+        <w:t>The wave-flow momentum flux</w:t>
+      </w:r>
+      <w:r>
+        <w:rPr>
+          <w:b/>
+        </w:rPr>
+        <w:t xml:space="preserve"> (Reynolds stress)</w:t>
+      </w:r>
+      <w:r>
+        <w:rPr>
+          <w:b/>
+        </w:rPr>
+        <w:t xml:space="preserve"> is equal to the </w:t>
+      </w:r>
+      <w:r>
+        <w:rPr>
+          <w:b/>
+        </w:rPr>
+        <w:t>wavenumber vector</w:t>
+      </w:r>
+      <w:r>
+        <w:rPr>
+          <w:b/>
+        </w:rPr>
+        <w:t xml:space="preserve"> times the wave action flux</w:t>
+      </w:r>
+      <w:r>
+        <w:rPr>
+          <w:b/>
+        </w:rPr>
+        <w:t xml:space="preserve"> (also a vector?)</w:t>
+      </w:r>
+      <w:r>
+        <w:rPr>
+          <w:b/>
+        </w:rPr>
+        <w:t>.</w:t>
+      </w:r>
+      <w:r>
+        <w:rPr>
+          <w:b/>
+        </w:rPr>
+        <w:t xml:space="preserve"> </w:t>
+      </w:r>
+    </w:p>
+    <w:p>
+      <w:pPr>
+        <w:pStyle w:val="ListParagraph"/>
+        <w:numPr>
+          <w:ilvl w:val="0"/>
+          <w:numId w:val="1"/>
+        </w:numPr>
+        <w:rPr>
+          <w:highlight w:val="yellow"/>
+        </w:rPr>
+      </w:pPr>
+      <w:r>
+        <w:rPr>
+          <w:highlight w:val="yellow"/>
+        </w:rPr>
+        <w:t xml:space="preserve">How do you convert changes in wave action to </w:t>
+      </w:r>
+      <w:r>
+        <w:rPr>
+          <w:highlight w:val="yellow"/>
+        </w:rPr>
+        <w:t xml:space="preserve">momentum loss or gain for mean flow? </w:t>
+      </w:r>
+    </w:p>
+    <w:p>
+      <w:bookmarkStart w:id="0" w:name="_GoBack"/>
+      <w:bookmarkEnd w:id="0"/>
+    </w:p>
+    <w:p>
+      <w:pPr>
+        <w:pStyle w:val="Heading3"/>
+      </w:pPr>
+      <w:r>
+        <w:t>Reverse Runs:</w:t>
+      </w:r>
+    </w:p>
+    <w:p>
+      <w:r>
+        <w:t>Show results of running ray tracing backwards in time to support the argument that the observed velocity/density anomalies are in fact lee wave observations</w:t>
+      </w:r>
+    </w:p>
+    <w:p/>
+    <w:p>
+      <w:pPr>
+        <w:pStyle w:val="Heading3"/>
+      </w:pPr>
+      <w:r>
+        <w:t>Forward Runs:</w:t>
+      </w:r>
+    </w:p>
+    <w:p>
+      <w:pPr>
+        <w:rPr>
+          <w:b/>
+        </w:rPr>
+      </w:pPr>
+      <w:r>
+        <w:t>Use forward runs to test the hypothesis:</w:t>
+      </w:r>
+      <w:r>
+        <w:rPr>
+          <w:rFonts w:ascii="Helvetica Neue" w:hAnsi="Helvetica Neue" w:cs="Times New Roman"/>
+          <w:color w:val="333333"/>
+          <w:sz w:val="21"/>
+          <w:szCs w:val="21"/>
+        </w:rPr>
+        <w:t xml:space="preserve"> </w:t>
+      </w:r>
+      <w:r>
+        <w:rPr>
+          <w:b/>
+        </w:rPr>
+        <w:t>lee</w:t>
+      </w:r>
+      <w:r>
+        <w:rPr>
+          <w:b/>
+        </w:rPr>
+        <w:t xml:space="preserve"> waves play a significant role in energy dissipation and drag on the mean flow.</w:t>
+      </w:r>
+    </w:p>
+    <w:p>
+      <w:pPr>
+        <w:pStyle w:val="ListParagraph"/>
+        <w:numPr>
+          <w:ilvl w:val="0"/>
+          <w:numId w:val="1"/>
+        </w:numPr>
+        <w:rPr>
+          <w:b/>
+        </w:rPr>
+      </w:pPr>
+      <w:r>
+        <w:t>Calculate energy and momentum flux along ray path</w:t>
+      </w:r>
+    </w:p>
+    <w:p>
+      <w:pPr>
+        <w:pStyle w:val="ListParagraph"/>
+        <w:numPr>
+          <w:ilvl w:val="0"/>
+          <w:numId w:val="1"/>
+        </w:numPr>
+        <w:rPr>
+          <w:b/>
+        </w:rPr>
+      </w:pPr>
+      <w:r>
+        <w:t>Track wave action along ray path.</w:t>
+      </w:r>
+    </w:p>
+    <w:p>
+      <w:pPr>
+        <w:pStyle w:val="ListParagraph"/>
+        <w:numPr>
+          <w:ilvl w:val="1"/>
+          <w:numId w:val="1"/>
+        </w:numPr>
+        <w:rPr>
+          <w:b/>
+        </w:rPr>
+      </w:pPr>
+      <w:r>
+        <w:t xml:space="preserve">What kind of signals in energy/momentum/action along ray path would confirm/refute the hypothesis. </w:t>
+      </w:r>
+    </w:p>
+    <w:p/>
+    <w:p>
+      <w:pPr>
         <w:pStyle w:val="Heading1"/>
         <w:jc w:val="both"/>
         <w:rPr>
           <w:b/>
         </w:rPr>
       </w:pPr>
-      <w:r>
+    </w:p>
+    <w:p>
+      <w:pPr>
+        <w:pStyle w:val="Heading1"/>
+        <w:jc w:val="both"/>
         <w:rPr>
           <w:b/>
         </w:rPr>
+      </w:pPr>
+    </w:p>
+    <w:p>
+      <w:pPr>
+        <w:pStyle w:val="Heading1"/>
+        <w:jc w:val="both"/>
+        <w:rPr>
+          <w:b/>
+        </w:rPr>
+      </w:pPr>
+    </w:p>
+    <w:p>
+      <w:pPr>
+        <w:pStyle w:val="Heading1"/>
+        <w:jc w:val="both"/>
+        <w:rPr>
+          <w:b/>
+        </w:rPr>
+      </w:pPr>
+      <w:r>
+        <w:rPr>
+          <w:b/>
+        </w:rPr>
         <w:t>Results</w:t>
       </w:r>
     </w:p>
+    <w:p/>
+    <w:p/>
     <w:p>
       <w:pPr>
         <w:jc w:val="both"/>
@@ -1217,6 +1843,243 @@
     </w:sectPr>
   </w:body>
 </w:document>
+</file>
+
+<file path=word/numbering.xml><?xml version="1.0" encoding="utf-8"?>
+<w:numbering xmlns:wpc="http://schemas.microsoft.com/office/word/2010/wordprocessingCanvas" xmlns:mo="http://schemas.microsoft.com/office/mac/office/2008/main" xmlns:mc="http://schemas.openxmlformats.org/markup-compatibility/2006" xmlns:mv="urn:schemas-microsoft-com:mac:vml" xmlns:o="urn:schemas-microsoft-com:office:office" xmlns:r="http://schemas.openxmlformats.org/officeDocument/2006/relationships" xmlns:m="http://schemas.openxmlformats.org/officeDocument/2006/math" xmlns:v="urn:schemas-microsoft-com:vml" xmlns:wp14="http://schemas.microsoft.com/office/word/2010/wordprocessingDrawing" xmlns:wp="http://schemas.openxmlformats.org/drawingml/2006/wordprocessingDrawing" xmlns:w10="urn:schemas-microsoft-com:office:word" xmlns:w="http://schemas.openxmlformats.org/wordprocessingml/2006/main" xmlns:w14="http://schemas.microsoft.com/office/word/2010/wordml" xmlns:w15="http://schemas.microsoft.com/office/word/2012/wordml" xmlns:wpg="http://schemas.microsoft.com/office/word/2010/wordprocessingGroup" xmlns:wpi="http://schemas.microsoft.com/office/word/2010/wordprocessingInk" xmlns:wne="http://schemas.microsoft.com/office/word/2006/wordml" xmlns:wps="http://schemas.microsoft.com/office/word/2010/wordprocessingShape" mc:Ignorable="w14 w15 wp14">
+  <w:abstractNum w:abstractNumId="0">
+    <w:nsid w:val="468E7198"/>
+    <w:multiLevelType w:val="hybridMultilevel"/>
+    <w:tmpl w:val="F1CA6E7C"/>
+    <w:lvl w:ilvl="0" w:tplc="7FAA25B4">
+      <w:start w:val="600"/>
+      <w:numFmt w:val="bullet"/>
+      <w:lvlText w:val="-"/>
+      <w:lvlJc w:val="left"/>
+      <w:pPr>
+        <w:ind w:left="720" w:hanging="360"/>
+      </w:pPr>
+      <w:rPr>
+        <w:rFonts w:ascii="Times New Roman" w:eastAsiaTheme="minorHAnsi" w:hAnsi="Times New Roman" w:cs="Times New Roman" w:hint="default"/>
+      </w:rPr>
+    </w:lvl>
+    <w:lvl w:ilvl="1" w:tplc="04090003">
+      <w:start w:val="1"/>
+      <w:numFmt w:val="bullet"/>
+      <w:lvlText w:val="o"/>
+      <w:lvlJc w:val="left"/>
+      <w:pPr>
+        <w:ind w:left="1440" w:hanging="360"/>
+      </w:pPr>
+      <w:rPr>
+        <w:rFonts w:ascii="Courier New" w:hAnsi="Courier New" w:cs="Courier New" w:hint="default"/>
+      </w:rPr>
+    </w:lvl>
+    <w:lvl w:ilvl="2" w:tplc="04090005" w:tentative="1">
+      <w:start w:val="1"/>
+      <w:numFmt w:val="bullet"/>
+      <w:lvlText w:val=""/>
+      <w:lvlJc w:val="left"/>
+      <w:pPr>
+        <w:ind w:left="2160" w:hanging="360"/>
+      </w:pPr>
+      <w:rPr>
+        <w:rFonts w:ascii="Wingdings" w:hAnsi="Wingdings" w:hint="default"/>
+      </w:rPr>
+    </w:lvl>
+    <w:lvl w:ilvl="3" w:tplc="04090001" w:tentative="1">
+      <w:start w:val="1"/>
+      <w:numFmt w:val="bullet"/>
+      <w:lvlText w:val=""/>
+      <w:lvlJc w:val="left"/>
+      <w:pPr>
+        <w:ind w:left="2880" w:hanging="360"/>
+      </w:pPr>
+      <w:rPr>
+        <w:rFonts w:ascii="Symbol" w:hAnsi="Symbol" w:hint="default"/>
+      </w:rPr>
+    </w:lvl>
+    <w:lvl w:ilvl="4" w:tplc="04090003" w:tentative="1">
+      <w:start w:val="1"/>
+      <w:numFmt w:val="bullet"/>
+      <w:lvlText w:val="o"/>
+      <w:lvlJc w:val="left"/>
+      <w:pPr>
+        <w:ind w:left="3600" w:hanging="360"/>
+      </w:pPr>
+      <w:rPr>
+        <w:rFonts w:ascii="Courier New" w:hAnsi="Courier New" w:cs="Courier New" w:hint="default"/>
+      </w:rPr>
+    </w:lvl>
+    <w:lvl w:ilvl="5" w:tplc="04090005" w:tentative="1">
+      <w:start w:val="1"/>
+      <w:numFmt w:val="bullet"/>
+      <w:lvlText w:val=""/>
+      <w:lvlJc w:val="left"/>
+      <w:pPr>
+        <w:ind w:left="4320" w:hanging="360"/>
+      </w:pPr>
+      <w:rPr>
+        <w:rFonts w:ascii="Wingdings" w:hAnsi="Wingdings" w:hint="default"/>
+      </w:rPr>
+    </w:lvl>
+    <w:lvl w:ilvl="6" w:tplc="04090001" w:tentative="1">
+      <w:start w:val="1"/>
+      <w:numFmt w:val="bullet"/>
+      <w:lvlText w:val=""/>
+      <w:lvlJc w:val="left"/>
+      <w:pPr>
+        <w:ind w:left="5040" w:hanging="360"/>
+      </w:pPr>
+      <w:rPr>
+        <w:rFonts w:ascii="Symbol" w:hAnsi="Symbol" w:hint="default"/>
+      </w:rPr>
+    </w:lvl>
+    <w:lvl w:ilvl="7" w:tplc="04090003" w:tentative="1">
+      <w:start w:val="1"/>
+      <w:numFmt w:val="bullet"/>
+      <w:lvlText w:val="o"/>
+      <w:lvlJc w:val="left"/>
+      <w:pPr>
+        <w:ind w:left="5760" w:hanging="360"/>
+      </w:pPr>
+      <w:rPr>
+        <w:rFonts w:ascii="Courier New" w:hAnsi="Courier New" w:cs="Courier New" w:hint="default"/>
+      </w:rPr>
+    </w:lvl>
+    <w:lvl w:ilvl="8" w:tplc="04090005" w:tentative="1">
+      <w:start w:val="1"/>
+      <w:numFmt w:val="bullet"/>
+      <w:lvlText w:val=""/>
+      <w:lvlJc w:val="left"/>
+      <w:pPr>
+        <w:ind w:left="6480" w:hanging="360"/>
+      </w:pPr>
+      <w:rPr>
+        <w:rFonts w:ascii="Wingdings" w:hAnsi="Wingdings" w:hint="default"/>
+      </w:rPr>
+    </w:lvl>
+  </w:abstractNum>
+  <w:abstractNum w:abstractNumId="1">
+    <w:nsid w:val="7D9A539D"/>
+    <w:multiLevelType w:val="hybridMultilevel"/>
+    <w:tmpl w:val="9734547C"/>
+    <w:lvl w:ilvl="0" w:tplc="16C87784">
+      <w:start w:val="600"/>
+      <w:numFmt w:val="bullet"/>
+      <w:lvlText w:val="-"/>
+      <w:lvlJc w:val="left"/>
+      <w:pPr>
+        <w:ind w:left="720" w:hanging="360"/>
+      </w:pPr>
+      <w:rPr>
+        <w:rFonts w:ascii="Times New Roman" w:eastAsiaTheme="minorHAnsi" w:hAnsi="Times New Roman" w:cs="Times New Roman" w:hint="default"/>
+      </w:rPr>
+    </w:lvl>
+    <w:lvl w:ilvl="1" w:tplc="04090003">
+      <w:start w:val="1"/>
+      <w:numFmt w:val="bullet"/>
+      <w:lvlText w:val="o"/>
+      <w:lvlJc w:val="left"/>
+      <w:pPr>
+        <w:ind w:left="1440" w:hanging="360"/>
+      </w:pPr>
+      <w:rPr>
+        <w:rFonts w:ascii="Courier New" w:hAnsi="Courier New" w:cs="Courier New" w:hint="default"/>
+      </w:rPr>
+    </w:lvl>
+    <w:lvl w:ilvl="2" w:tplc="04090005" w:tentative="1">
+      <w:start w:val="1"/>
+      <w:numFmt w:val="bullet"/>
+      <w:lvlText w:val=""/>
+      <w:lvlJc w:val="left"/>
+      <w:pPr>
+        <w:ind w:left="2160" w:hanging="360"/>
+      </w:pPr>
+      <w:rPr>
+        <w:rFonts w:ascii="Wingdings" w:hAnsi="Wingdings" w:hint="default"/>
+      </w:rPr>
+    </w:lvl>
+    <w:lvl w:ilvl="3" w:tplc="04090001" w:tentative="1">
+      <w:start w:val="1"/>
+      <w:numFmt w:val="bullet"/>
+      <w:lvlText w:val=""/>
+      <w:lvlJc w:val="left"/>
+      <w:pPr>
+        <w:ind w:left="2880" w:hanging="360"/>
+      </w:pPr>
+      <w:rPr>
+        <w:rFonts w:ascii="Symbol" w:hAnsi="Symbol" w:hint="default"/>
+      </w:rPr>
+    </w:lvl>
+    <w:lvl w:ilvl="4" w:tplc="04090003" w:tentative="1">
+      <w:start w:val="1"/>
+      <w:numFmt w:val="bullet"/>
+      <w:lvlText w:val="o"/>
+      <w:lvlJc w:val="left"/>
+      <w:pPr>
+        <w:ind w:left="3600" w:hanging="360"/>
+      </w:pPr>
+      <w:rPr>
+        <w:rFonts w:ascii="Courier New" w:hAnsi="Courier New" w:cs="Courier New" w:hint="default"/>
+      </w:rPr>
+    </w:lvl>
+    <w:lvl w:ilvl="5" w:tplc="04090005" w:tentative="1">
+      <w:start w:val="1"/>
+      <w:numFmt w:val="bullet"/>
+      <w:lvlText w:val=""/>
+      <w:lvlJc w:val="left"/>
+      <w:pPr>
+        <w:ind w:left="4320" w:hanging="360"/>
+      </w:pPr>
+      <w:rPr>
+        <w:rFonts w:ascii="Wingdings" w:hAnsi="Wingdings" w:hint="default"/>
+      </w:rPr>
+    </w:lvl>
+    <w:lvl w:ilvl="6" w:tplc="04090001" w:tentative="1">
+      <w:start w:val="1"/>
+      <w:numFmt w:val="bullet"/>
+      <w:lvlText w:val=""/>
+      <w:lvlJc w:val="left"/>
+      <w:pPr>
+        <w:ind w:left="5040" w:hanging="360"/>
+      </w:pPr>
+      <w:rPr>
+        <w:rFonts w:ascii="Symbol" w:hAnsi="Symbol" w:hint="default"/>
+      </w:rPr>
+    </w:lvl>
+    <w:lvl w:ilvl="7" w:tplc="04090003" w:tentative="1">
+      <w:start w:val="1"/>
+      <w:numFmt w:val="bullet"/>
+      <w:lvlText w:val="o"/>
+      <w:lvlJc w:val="left"/>
+      <w:pPr>
+        <w:ind w:left="5760" w:hanging="360"/>
+      </w:pPr>
+      <w:rPr>
+        <w:rFonts w:ascii="Courier New" w:hAnsi="Courier New" w:cs="Courier New" w:hint="default"/>
+      </w:rPr>
+    </w:lvl>
+    <w:lvl w:ilvl="8" w:tplc="04090005" w:tentative="1">
+      <w:start w:val="1"/>
+      <w:numFmt w:val="bullet"/>
+      <w:lvlText w:val=""/>
+      <w:lvlJc w:val="left"/>
+      <w:pPr>
+        <w:ind w:left="6480" w:hanging="360"/>
+      </w:pPr>
+      <w:rPr>
+        <w:rFonts w:ascii="Wingdings" w:hAnsi="Wingdings" w:hint="default"/>
+      </w:rPr>
+    </w:lvl>
+  </w:abstractNum>
+  <w:num w:numId="1">
+    <w:abstractNumId w:val="0"/>
+  </w:num>
+  <w:num w:numId="2">
+    <w:abstractNumId w:val="1"/>
+  </w:num>
+</w:numbering>
 </file>
 
 <file path=word/styles.xml><?xml version="1.0" encoding="utf-8"?>
@@ -1689,7 +2552,6 @@
   <w:style w:type="character" w:default="1" w:styleId="DefaultParagraphFont">
     <w:name w:val="Default Paragraph Font"/>
     <w:uiPriority w:val="1"/>
-    <w:semiHidden/>
     <w:unhideWhenUsed/>
   </w:style>
   <w:style w:type="table" w:default="1" w:styleId="TableNormal">
@@ -1834,6 +2696,17 @@
       <w:i/>
       <w:color w:val="000000" w:themeColor="text1"/>
     </w:rPr>
+  </w:style>
+  <w:style w:type="paragraph" w:styleId="ListParagraph">
+    <w:name w:val="List Paragraph"/>
+    <w:basedOn w:val="Normal"/>
+    <w:uiPriority w:val="34"/>
+    <w:qFormat/>
+    <w:rsid w:val="00364F21"/>
+    <w:pPr>
+      <w:ind w:left="720"/>
+      <w:contextualSpacing/>
+    </w:pPr>
   </w:style>
 </w:styles>
 </file>
@@ -2104,7 +2977,7 @@
 </file>
 
 <file path=customXml/itemProps1.xml><?xml version="1.0" encoding="utf-8"?>
-<ds:datastoreItem xmlns:ds="http://schemas.openxmlformats.org/officeDocument/2006/customXml" ds:itemID="{ED24D336-9178-3545-9FE9-26A79B3CCE24}">
+<ds:datastoreItem xmlns:ds="http://schemas.openxmlformats.org/officeDocument/2006/customXml" ds:itemID="{7FC5B9F0-738B-3941-812C-7152C0088680}">
   <ds:schemaRefs>
     <ds:schemaRef ds:uri="http://schemas.openxmlformats.org/officeDocument/2006/bibliography"/>
   </ds:schemaRefs>

</xml_diff>

<commit_message>
add plane wave solutions
</commit_message>
<xml_diff>
--- a/Writing/Investigation of Lee Waves in the Southern Ocean.docx
+++ b/Writing/Investigation of Lee Waves in the Southern Ocean.docx
@@ -1284,7 +1284,30 @@
         <w:jc w:val="both"/>
       </w:pPr>
       <w:r>
-        <w:t xml:space="preserve">The second aspect of this study deals with understanding the role lee waves play in the Southern Ocean’s eddy field through ray tracing. Several key studies have utilized this approach to better understand internal gravity waves in a variety of scenarios. However, due to limitations in observational data, these studies simplified local physical conditions. </w:t>
+        <w:t>The second aspect of this study deals with understanding the role lee waves play in the Southern Ocean’s eddy field through ray tracing.</w:t>
+      </w:r>
+      <w:r>
+        <w:t xml:space="preserve"> </w:t>
+      </w:r>
+      <w:r>
+        <w:rPr>
+          <w:b/>
+        </w:rPr>
+        <w:t xml:space="preserve">Add Ray Tracing Background (where equations come from and previous studies which used </w:t>
+      </w:r>
+      <w:proofErr w:type="gramStart"/>
+      <w:r>
+        <w:rPr>
+          <w:b/>
+        </w:rPr>
+        <w:t xml:space="preserve">it) </w:t>
+      </w:r>
+      <w:r>
+        <w:t xml:space="preserve"> Several</w:t>
+      </w:r>
+      <w:proofErr w:type="gramEnd"/>
+      <w:r>
+        <w:t xml:space="preserve"> key studies have utilized this approach to better understand internal gravity waves in a variety of scenarios. However, due to limitations in observational data, these studies simplified local physical conditions. </w:t>
       </w:r>
       <w:r>
         <w:rPr>
@@ -1367,19 +1390,2739 @@
     </w:p>
     <w:p>
       <w:pPr>
+        <w:jc w:val="both"/>
+      </w:pPr>
+    </w:p>
+    <w:p>
+      <w:pPr>
+        <w:jc w:val="both"/>
+      </w:pPr>
+    </w:p>
+    <w:p>
+      <w:pPr>
+        <w:jc w:val="both"/>
+      </w:pPr>
+    </w:p>
+    <w:p>
+      <w:pPr>
+        <w:jc w:val="both"/>
+      </w:pPr>
+    </w:p>
+    <w:p>
+      <w:pPr>
+        <w:jc w:val="both"/>
+      </w:pPr>
+    </w:p>
+    <w:p>
+      <w:pPr>
+        <w:jc w:val="both"/>
+      </w:pPr>
+    </w:p>
+    <w:p>
+      <w:pPr>
+        <w:jc w:val="both"/>
+      </w:pPr>
+    </w:p>
+    <w:p>
+      <w:pPr>
+        <w:jc w:val="both"/>
+      </w:pPr>
+    </w:p>
+    <w:p>
+      <w:pPr>
+        <w:jc w:val="both"/>
+      </w:pPr>
+    </w:p>
+    <w:p>
+      <w:pPr>
+        <w:jc w:val="both"/>
+      </w:pPr>
+    </w:p>
+    <w:p>
+      <w:pPr>
         <w:pStyle w:val="Heading3"/>
       </w:pPr>
       <w:r>
         <w:t>Ray tracing equations</w:t>
       </w:r>
     </w:p>
+    <w:p>
+      <w:pPr>
+        <w:pStyle w:val="Heading4"/>
+      </w:pPr>
+      <w:r>
+        <w:t>Group Speeds:</w:t>
+      </w:r>
+    </w:p>
+    <w:p>
+      <w:pPr>
+        <w:pStyle w:val="FirstParagraph"/>
+      </w:pPr>
+      <m:oMathPara>
+        <m:oMathParaPr>
+          <m:jc m:val="center"/>
+        </m:oMathParaPr>
+        <m:oMath>
+          <m:sSub>
+            <m:sSubPr>
+              <m:ctrlPr>
+                <w:rPr>
+                  <w:rFonts w:ascii="Cambria Math" w:hAnsi="Cambria Math"/>
+                </w:rPr>
+              </m:ctrlPr>
+            </m:sSubPr>
+            <m:e>
+              <m:r>
+                <w:rPr>
+                  <w:rFonts w:ascii="Cambria Math" w:hAnsi="Cambria Math"/>
+                </w:rPr>
+                <m:t>C</m:t>
+              </m:r>
+            </m:e>
+            <m:sub>
+              <m:r>
+                <w:rPr>
+                  <w:rFonts w:ascii="Cambria Math" w:hAnsi="Cambria Math"/>
+                </w:rPr>
+                <m:t>g</m:t>
+              </m:r>
+            </m:sub>
+          </m:sSub>
+          <m:r>
+            <w:rPr>
+              <w:rFonts w:ascii="Cambria Math" w:hAnsi="Cambria Math"/>
+            </w:rPr>
+            <m:t>x=</m:t>
+          </m:r>
+          <m:f>
+            <m:fPr>
+              <m:ctrlPr>
+                <w:rPr>
+                  <w:rFonts w:ascii="Cambria Math" w:hAnsi="Cambria Math"/>
+                </w:rPr>
+              </m:ctrlPr>
+            </m:fPr>
+            <m:num>
+              <m:r>
+                <w:rPr>
+                  <w:rFonts w:ascii="Cambria Math" w:hAnsi="Cambria Math"/>
+                </w:rPr>
+                <m:t>k</m:t>
+              </m:r>
+              <m:sSup>
+                <m:sSupPr>
+                  <m:ctrlPr>
+                    <w:rPr>
+                      <w:rFonts w:ascii="Cambria Math" w:hAnsi="Cambria Math"/>
+                    </w:rPr>
+                  </m:ctrlPr>
+                </m:sSupPr>
+                <m:e>
+                  <m:r>
+                    <w:rPr>
+                      <w:rFonts w:ascii="Cambria Math" w:hAnsi="Cambria Math"/>
+                    </w:rPr>
+                    <m:t>m</m:t>
+                  </m:r>
+                </m:e>
+                <m:sup>
+                  <m:r>
+                    <w:rPr>
+                      <w:rFonts w:ascii="Cambria Math" w:hAnsi="Cambria Math"/>
+                    </w:rPr>
+                    <m:t>2</m:t>
+                  </m:r>
+                </m:sup>
+              </m:sSup>
+              <m:r>
+                <w:rPr>
+                  <w:rFonts w:ascii="Cambria Math" w:hAnsi="Cambria Math"/>
+                </w:rPr>
+                <m:t>(</m:t>
+              </m:r>
+              <m:sSup>
+                <m:sSupPr>
+                  <m:ctrlPr>
+                    <w:rPr>
+                      <w:rFonts w:ascii="Cambria Math" w:hAnsi="Cambria Math"/>
+                    </w:rPr>
+                  </m:ctrlPr>
+                </m:sSupPr>
+                <m:e>
+                  <m:r>
+                    <w:rPr>
+                      <w:rFonts w:ascii="Cambria Math" w:hAnsi="Cambria Math"/>
+                    </w:rPr>
+                    <m:t>N</m:t>
+                  </m:r>
+                </m:e>
+                <m:sup>
+                  <m:r>
+                    <w:rPr>
+                      <w:rFonts w:ascii="Cambria Math" w:hAnsi="Cambria Math"/>
+                    </w:rPr>
+                    <m:t>2</m:t>
+                  </m:r>
+                </m:sup>
+              </m:sSup>
+              <m:r>
+                <w:rPr>
+                  <w:rFonts w:ascii="Cambria Math" w:hAnsi="Cambria Math"/>
+                </w:rPr>
+                <m:t>-</m:t>
+              </m:r>
+              <m:sSup>
+                <m:sSupPr>
+                  <m:ctrlPr>
+                    <w:rPr>
+                      <w:rFonts w:ascii="Cambria Math" w:hAnsi="Cambria Math"/>
+                    </w:rPr>
+                  </m:ctrlPr>
+                </m:sSupPr>
+                <m:e>
+                  <m:r>
+                    <w:rPr>
+                      <w:rFonts w:ascii="Cambria Math" w:hAnsi="Cambria Math"/>
+                    </w:rPr>
+                    <m:t>f</m:t>
+                  </m:r>
+                </m:e>
+                <m:sup>
+                  <m:r>
+                    <w:rPr>
+                      <w:rFonts w:ascii="Cambria Math" w:hAnsi="Cambria Math"/>
+                    </w:rPr>
+                    <m:t>2</m:t>
+                  </m:r>
+                </m:sup>
+              </m:sSup>
+              <m:r>
+                <w:rPr>
+                  <w:rFonts w:ascii="Cambria Math" w:hAnsi="Cambria Math"/>
+                </w:rPr>
+                <m:t>)</m:t>
+              </m:r>
+            </m:num>
+            <m:den>
+              <m:r>
+                <w:rPr>
+                  <w:rFonts w:ascii="Cambria Math" w:hAnsi="Cambria Math"/>
+                </w:rPr>
+                <m:t>ω(</m:t>
+              </m:r>
+              <m:sSup>
+                <m:sSupPr>
+                  <m:ctrlPr>
+                    <w:rPr>
+                      <w:rFonts w:ascii="Cambria Math" w:hAnsi="Cambria Math"/>
+                    </w:rPr>
+                  </m:ctrlPr>
+                </m:sSupPr>
+                <m:e>
+                  <m:r>
+                    <w:rPr>
+                      <w:rFonts w:ascii="Cambria Math" w:hAnsi="Cambria Math"/>
+                    </w:rPr>
+                    <m:t>k</m:t>
+                  </m:r>
+                </m:e>
+                <m:sup>
+                  <m:r>
+                    <w:rPr>
+                      <w:rFonts w:ascii="Cambria Math" w:hAnsi="Cambria Math"/>
+                    </w:rPr>
+                    <m:t>2</m:t>
+                  </m:r>
+                </m:sup>
+              </m:sSup>
+              <m:r>
+                <w:rPr>
+                  <w:rFonts w:ascii="Cambria Math" w:hAnsi="Cambria Math"/>
+                </w:rPr>
+                <m:t>+</m:t>
+              </m:r>
+              <m:sSup>
+                <m:sSupPr>
+                  <m:ctrlPr>
+                    <w:rPr>
+                      <w:rFonts w:ascii="Cambria Math" w:hAnsi="Cambria Math"/>
+                    </w:rPr>
+                  </m:ctrlPr>
+                </m:sSupPr>
+                <m:e>
+                  <m:r>
+                    <w:rPr>
+                      <w:rFonts w:ascii="Cambria Math" w:hAnsi="Cambria Math"/>
+                    </w:rPr>
+                    <m:t>l</m:t>
+                  </m:r>
+                </m:e>
+                <m:sup>
+                  <m:r>
+                    <w:rPr>
+                      <w:rFonts w:ascii="Cambria Math" w:hAnsi="Cambria Math"/>
+                    </w:rPr>
+                    <m:t>2</m:t>
+                  </m:r>
+                </m:sup>
+              </m:sSup>
+              <m:r>
+                <w:rPr>
+                  <w:rFonts w:ascii="Cambria Math" w:hAnsi="Cambria Math"/>
+                </w:rPr>
+                <m:t>+</m:t>
+              </m:r>
+              <m:sSup>
+                <m:sSupPr>
+                  <m:ctrlPr>
+                    <w:rPr>
+                      <w:rFonts w:ascii="Cambria Math" w:hAnsi="Cambria Math"/>
+                    </w:rPr>
+                  </m:ctrlPr>
+                </m:sSupPr>
+                <m:e>
+                  <m:r>
+                    <w:rPr>
+                      <w:rFonts w:ascii="Cambria Math" w:hAnsi="Cambria Math"/>
+                    </w:rPr>
+                    <m:t>m</m:t>
+                  </m:r>
+                </m:e>
+                <m:sup>
+                  <m:r>
+                    <w:rPr>
+                      <w:rFonts w:ascii="Cambria Math" w:hAnsi="Cambria Math"/>
+                    </w:rPr>
+                    <m:t>2</m:t>
+                  </m:r>
+                </m:sup>
+              </m:sSup>
+              <m:sSup>
+                <m:sSupPr>
+                  <m:ctrlPr>
+                    <w:rPr>
+                      <w:rFonts w:ascii="Cambria Math" w:hAnsi="Cambria Math"/>
+                    </w:rPr>
+                  </m:ctrlPr>
+                </m:sSupPr>
+                <m:e>
+                  <m:r>
+                    <w:rPr>
+                      <w:rFonts w:ascii="Cambria Math" w:hAnsi="Cambria Math"/>
+                    </w:rPr>
+                    <m:t>)</m:t>
+                  </m:r>
+                </m:e>
+                <m:sup>
+                  <m:r>
+                    <w:rPr>
+                      <w:rFonts w:ascii="Cambria Math" w:hAnsi="Cambria Math"/>
+                    </w:rPr>
+                    <m:t>2</m:t>
+                  </m:r>
+                </m:sup>
+              </m:sSup>
+            </m:den>
+          </m:f>
+          <m:r>
+            <w:rPr>
+              <w:rFonts w:ascii="Cambria Math" w:hAnsi="Cambria Math"/>
+            </w:rPr>
+            <m:t>+U(x,y,z,t)</m:t>
+          </m:r>
+        </m:oMath>
+      </m:oMathPara>
+    </w:p>
+    <w:p>
+      <w:pPr>
+        <w:pStyle w:val="FirstParagraph"/>
+      </w:pPr>
+      <m:oMathPara>
+        <m:oMathParaPr>
+          <m:jc m:val="center"/>
+        </m:oMathParaPr>
+        <m:oMath>
+          <m:sSub>
+            <m:sSubPr>
+              <m:ctrlPr>
+                <w:rPr>
+                  <w:rFonts w:ascii="Cambria Math" w:hAnsi="Cambria Math"/>
+                </w:rPr>
+              </m:ctrlPr>
+            </m:sSubPr>
+            <m:e>
+              <m:r>
+                <w:rPr>
+                  <w:rFonts w:ascii="Cambria Math" w:hAnsi="Cambria Math"/>
+                </w:rPr>
+                <m:t>C</m:t>
+              </m:r>
+            </m:e>
+            <m:sub>
+              <m:r>
+                <w:rPr>
+                  <w:rFonts w:ascii="Cambria Math" w:hAnsi="Cambria Math"/>
+                </w:rPr>
+                <m:t>g</m:t>
+              </m:r>
+            </m:sub>
+          </m:sSub>
+          <m:r>
+            <w:rPr>
+              <w:rFonts w:ascii="Cambria Math" w:hAnsi="Cambria Math"/>
+            </w:rPr>
+            <m:t>y=</m:t>
+          </m:r>
+          <m:f>
+            <m:fPr>
+              <m:ctrlPr>
+                <w:rPr>
+                  <w:rFonts w:ascii="Cambria Math" w:hAnsi="Cambria Math"/>
+                </w:rPr>
+              </m:ctrlPr>
+            </m:fPr>
+            <m:num>
+              <m:r>
+                <w:rPr>
+                  <w:rFonts w:ascii="Cambria Math" w:hAnsi="Cambria Math"/>
+                </w:rPr>
+                <m:t>l</m:t>
+              </m:r>
+              <m:sSup>
+                <m:sSupPr>
+                  <m:ctrlPr>
+                    <w:rPr>
+                      <w:rFonts w:ascii="Cambria Math" w:hAnsi="Cambria Math"/>
+                    </w:rPr>
+                  </m:ctrlPr>
+                </m:sSupPr>
+                <m:e>
+                  <m:r>
+                    <w:rPr>
+                      <w:rFonts w:ascii="Cambria Math" w:hAnsi="Cambria Math"/>
+                    </w:rPr>
+                    <m:t>m</m:t>
+                  </m:r>
+                </m:e>
+                <m:sup>
+                  <m:r>
+                    <w:rPr>
+                      <w:rFonts w:ascii="Cambria Math" w:hAnsi="Cambria Math"/>
+                    </w:rPr>
+                    <m:t>2</m:t>
+                  </m:r>
+                </m:sup>
+              </m:sSup>
+              <m:r>
+                <w:rPr>
+                  <w:rFonts w:ascii="Cambria Math" w:hAnsi="Cambria Math"/>
+                </w:rPr>
+                <m:t>(</m:t>
+              </m:r>
+              <m:sSup>
+                <m:sSupPr>
+                  <m:ctrlPr>
+                    <w:rPr>
+                      <w:rFonts w:ascii="Cambria Math" w:hAnsi="Cambria Math"/>
+                    </w:rPr>
+                  </m:ctrlPr>
+                </m:sSupPr>
+                <m:e>
+                  <m:r>
+                    <w:rPr>
+                      <w:rFonts w:ascii="Cambria Math" w:hAnsi="Cambria Math"/>
+                    </w:rPr>
+                    <m:t>N</m:t>
+                  </m:r>
+                </m:e>
+                <m:sup>
+                  <m:r>
+                    <w:rPr>
+                      <w:rFonts w:ascii="Cambria Math" w:hAnsi="Cambria Math"/>
+                    </w:rPr>
+                    <m:t>2</m:t>
+                  </m:r>
+                </m:sup>
+              </m:sSup>
+              <m:r>
+                <w:rPr>
+                  <w:rFonts w:ascii="Cambria Math" w:hAnsi="Cambria Math"/>
+                </w:rPr>
+                <m:t>-</m:t>
+              </m:r>
+              <m:sSup>
+                <m:sSupPr>
+                  <m:ctrlPr>
+                    <w:rPr>
+                      <w:rFonts w:ascii="Cambria Math" w:hAnsi="Cambria Math"/>
+                    </w:rPr>
+                  </m:ctrlPr>
+                </m:sSupPr>
+                <m:e>
+                  <m:r>
+                    <w:rPr>
+                      <w:rFonts w:ascii="Cambria Math" w:hAnsi="Cambria Math"/>
+                    </w:rPr>
+                    <m:t>f</m:t>
+                  </m:r>
+                </m:e>
+                <m:sup>
+                  <m:r>
+                    <w:rPr>
+                      <w:rFonts w:ascii="Cambria Math" w:hAnsi="Cambria Math"/>
+                    </w:rPr>
+                    <m:t>2</m:t>
+                  </m:r>
+                </m:sup>
+              </m:sSup>
+              <m:r>
+                <w:rPr>
+                  <w:rFonts w:ascii="Cambria Math" w:hAnsi="Cambria Math"/>
+                </w:rPr>
+                <m:t>)</m:t>
+              </m:r>
+            </m:num>
+            <m:den>
+              <m:r>
+                <w:rPr>
+                  <w:rFonts w:ascii="Cambria Math" w:hAnsi="Cambria Math"/>
+                </w:rPr>
+                <m:t>ω(</m:t>
+              </m:r>
+              <m:sSup>
+                <m:sSupPr>
+                  <m:ctrlPr>
+                    <w:rPr>
+                      <w:rFonts w:ascii="Cambria Math" w:hAnsi="Cambria Math"/>
+                    </w:rPr>
+                  </m:ctrlPr>
+                </m:sSupPr>
+                <m:e>
+                  <m:r>
+                    <w:rPr>
+                      <w:rFonts w:ascii="Cambria Math" w:hAnsi="Cambria Math"/>
+                    </w:rPr>
+                    <m:t>k</m:t>
+                  </m:r>
+                </m:e>
+                <m:sup>
+                  <m:r>
+                    <w:rPr>
+                      <w:rFonts w:ascii="Cambria Math" w:hAnsi="Cambria Math"/>
+                    </w:rPr>
+                    <m:t>2</m:t>
+                  </m:r>
+                </m:sup>
+              </m:sSup>
+              <m:r>
+                <w:rPr>
+                  <w:rFonts w:ascii="Cambria Math" w:hAnsi="Cambria Math"/>
+                </w:rPr>
+                <m:t>+</m:t>
+              </m:r>
+              <m:sSup>
+                <m:sSupPr>
+                  <m:ctrlPr>
+                    <w:rPr>
+                      <w:rFonts w:ascii="Cambria Math" w:hAnsi="Cambria Math"/>
+                    </w:rPr>
+                  </m:ctrlPr>
+                </m:sSupPr>
+                <m:e>
+                  <m:r>
+                    <w:rPr>
+                      <w:rFonts w:ascii="Cambria Math" w:hAnsi="Cambria Math"/>
+                    </w:rPr>
+                    <m:t>l</m:t>
+                  </m:r>
+                </m:e>
+                <m:sup>
+                  <m:r>
+                    <w:rPr>
+                      <w:rFonts w:ascii="Cambria Math" w:hAnsi="Cambria Math"/>
+                    </w:rPr>
+                    <m:t>2</m:t>
+                  </m:r>
+                </m:sup>
+              </m:sSup>
+              <m:r>
+                <w:rPr>
+                  <w:rFonts w:ascii="Cambria Math" w:hAnsi="Cambria Math"/>
+                </w:rPr>
+                <m:t>+</m:t>
+              </m:r>
+              <m:sSup>
+                <m:sSupPr>
+                  <m:ctrlPr>
+                    <w:rPr>
+                      <w:rFonts w:ascii="Cambria Math" w:hAnsi="Cambria Math"/>
+                    </w:rPr>
+                  </m:ctrlPr>
+                </m:sSupPr>
+                <m:e>
+                  <m:r>
+                    <w:rPr>
+                      <w:rFonts w:ascii="Cambria Math" w:hAnsi="Cambria Math"/>
+                    </w:rPr>
+                    <m:t>m</m:t>
+                  </m:r>
+                </m:e>
+                <m:sup>
+                  <m:r>
+                    <w:rPr>
+                      <w:rFonts w:ascii="Cambria Math" w:hAnsi="Cambria Math"/>
+                    </w:rPr>
+                    <m:t>2</m:t>
+                  </m:r>
+                </m:sup>
+              </m:sSup>
+              <m:sSup>
+                <m:sSupPr>
+                  <m:ctrlPr>
+                    <w:rPr>
+                      <w:rFonts w:ascii="Cambria Math" w:hAnsi="Cambria Math"/>
+                    </w:rPr>
+                  </m:ctrlPr>
+                </m:sSupPr>
+                <m:e>
+                  <m:r>
+                    <w:rPr>
+                      <w:rFonts w:ascii="Cambria Math" w:hAnsi="Cambria Math"/>
+                    </w:rPr>
+                    <m:t>)</m:t>
+                  </m:r>
+                </m:e>
+                <m:sup>
+                  <m:r>
+                    <w:rPr>
+                      <w:rFonts w:ascii="Cambria Math" w:hAnsi="Cambria Math"/>
+                    </w:rPr>
+                    <m:t>2</m:t>
+                  </m:r>
+                </m:sup>
+              </m:sSup>
+            </m:den>
+          </m:f>
+          <m:r>
+            <w:rPr>
+              <w:rFonts w:ascii="Cambria Math" w:hAnsi="Cambria Math"/>
+            </w:rPr>
+            <m:t>+V(x,y,z,t)</m:t>
+          </m:r>
+        </m:oMath>
+      </m:oMathPara>
+    </w:p>
+    <w:p>
+      <m:oMathPara>
+        <m:oMath>
+          <m:sSub>
+            <m:sSubPr>
+              <m:ctrlPr>
+                <w:rPr>
+                  <w:rFonts w:ascii="Cambria Math" w:hAnsi="Cambria Math"/>
+                </w:rPr>
+              </m:ctrlPr>
+            </m:sSubPr>
+            <m:e>
+              <m:r>
+                <w:rPr>
+                  <w:rFonts w:ascii="Cambria Math" w:hAnsi="Cambria Math"/>
+                </w:rPr>
+                <m:t>C</m:t>
+              </m:r>
+            </m:e>
+            <m:sub>
+              <m:r>
+                <w:rPr>
+                  <w:rFonts w:ascii="Cambria Math" w:hAnsi="Cambria Math"/>
+                </w:rPr>
+                <m:t>g</m:t>
+              </m:r>
+            </m:sub>
+          </m:sSub>
+          <m:r>
+            <w:rPr>
+              <w:rFonts w:ascii="Cambria Math" w:hAnsi="Cambria Math"/>
+            </w:rPr>
+            <m:t>z=</m:t>
+          </m:r>
+          <m:f>
+            <m:fPr>
+              <m:ctrlPr>
+                <w:rPr>
+                  <w:rFonts w:ascii="Cambria Math" w:hAnsi="Cambria Math"/>
+                </w:rPr>
+              </m:ctrlPr>
+            </m:fPr>
+            <m:num>
+              <m:r>
+                <w:rPr>
+                  <w:rFonts w:ascii="Cambria Math" w:hAnsi="Cambria Math"/>
+                </w:rPr>
+                <m:t>-m(</m:t>
+              </m:r>
+              <m:sSup>
+                <m:sSupPr>
+                  <m:ctrlPr>
+                    <w:rPr>
+                      <w:rFonts w:ascii="Cambria Math" w:hAnsi="Cambria Math"/>
+                    </w:rPr>
+                  </m:ctrlPr>
+                </m:sSupPr>
+                <m:e>
+                  <m:r>
+                    <w:rPr>
+                      <w:rFonts w:ascii="Cambria Math" w:hAnsi="Cambria Math"/>
+                    </w:rPr>
+                    <m:t>k</m:t>
+                  </m:r>
+                </m:e>
+                <m:sup>
+                  <m:r>
+                    <w:rPr>
+                      <w:rFonts w:ascii="Cambria Math" w:hAnsi="Cambria Math"/>
+                    </w:rPr>
+                    <m:t>2</m:t>
+                  </m:r>
+                </m:sup>
+              </m:sSup>
+              <m:r>
+                <w:rPr>
+                  <w:rFonts w:ascii="Cambria Math" w:hAnsi="Cambria Math"/>
+                </w:rPr>
+                <m:t>+</m:t>
+              </m:r>
+              <m:sSup>
+                <m:sSupPr>
+                  <m:ctrlPr>
+                    <w:rPr>
+                      <w:rFonts w:ascii="Cambria Math" w:hAnsi="Cambria Math"/>
+                    </w:rPr>
+                  </m:ctrlPr>
+                </m:sSupPr>
+                <m:e>
+                  <m:r>
+                    <w:rPr>
+                      <w:rFonts w:ascii="Cambria Math" w:hAnsi="Cambria Math"/>
+                    </w:rPr>
+                    <m:t>l</m:t>
+                  </m:r>
+                </m:e>
+                <m:sup>
+                  <m:r>
+                    <w:rPr>
+                      <w:rFonts w:ascii="Cambria Math" w:hAnsi="Cambria Math"/>
+                    </w:rPr>
+                    <m:t>2</m:t>
+                  </m:r>
+                </m:sup>
+              </m:sSup>
+              <m:r>
+                <w:rPr>
+                  <w:rFonts w:ascii="Cambria Math" w:hAnsi="Cambria Math"/>
+                </w:rPr>
+                <m:t>)(</m:t>
+              </m:r>
+              <m:sSup>
+                <m:sSupPr>
+                  <m:ctrlPr>
+                    <w:rPr>
+                      <w:rFonts w:ascii="Cambria Math" w:hAnsi="Cambria Math"/>
+                    </w:rPr>
+                  </m:ctrlPr>
+                </m:sSupPr>
+                <m:e>
+                  <m:r>
+                    <w:rPr>
+                      <w:rFonts w:ascii="Cambria Math" w:hAnsi="Cambria Math"/>
+                    </w:rPr>
+                    <m:t>N</m:t>
+                  </m:r>
+                </m:e>
+                <m:sup>
+                  <m:r>
+                    <w:rPr>
+                      <w:rFonts w:ascii="Cambria Math" w:hAnsi="Cambria Math"/>
+                    </w:rPr>
+                    <m:t>2</m:t>
+                  </m:r>
+                </m:sup>
+              </m:sSup>
+              <m:r>
+                <w:rPr>
+                  <w:rFonts w:ascii="Cambria Math" w:hAnsi="Cambria Math"/>
+                </w:rPr>
+                <m:t>-</m:t>
+              </m:r>
+              <m:sSup>
+                <m:sSupPr>
+                  <m:ctrlPr>
+                    <w:rPr>
+                      <w:rFonts w:ascii="Cambria Math" w:hAnsi="Cambria Math"/>
+                    </w:rPr>
+                  </m:ctrlPr>
+                </m:sSupPr>
+                <m:e>
+                  <m:r>
+                    <w:rPr>
+                      <w:rFonts w:ascii="Cambria Math" w:hAnsi="Cambria Math"/>
+                    </w:rPr>
+                    <m:t>f</m:t>
+                  </m:r>
+                </m:e>
+                <m:sup>
+                  <m:r>
+                    <w:rPr>
+                      <w:rFonts w:ascii="Cambria Math" w:hAnsi="Cambria Math"/>
+                    </w:rPr>
+                    <m:t>2</m:t>
+                  </m:r>
+                </m:sup>
+              </m:sSup>
+              <m:r>
+                <w:rPr>
+                  <w:rFonts w:ascii="Cambria Math" w:hAnsi="Cambria Math"/>
+                </w:rPr>
+                <m:t>)</m:t>
+              </m:r>
+            </m:num>
+            <m:den>
+              <m:r>
+                <w:rPr>
+                  <w:rFonts w:ascii="Cambria Math" w:hAnsi="Cambria Math"/>
+                </w:rPr>
+                <m:t>ω(</m:t>
+              </m:r>
+              <m:sSup>
+                <m:sSupPr>
+                  <m:ctrlPr>
+                    <w:rPr>
+                      <w:rFonts w:ascii="Cambria Math" w:hAnsi="Cambria Math"/>
+                    </w:rPr>
+                  </m:ctrlPr>
+                </m:sSupPr>
+                <m:e>
+                  <m:r>
+                    <w:rPr>
+                      <w:rFonts w:ascii="Cambria Math" w:hAnsi="Cambria Math"/>
+                    </w:rPr>
+                    <m:t>k</m:t>
+                  </m:r>
+                </m:e>
+                <m:sup>
+                  <m:r>
+                    <w:rPr>
+                      <w:rFonts w:ascii="Cambria Math" w:hAnsi="Cambria Math"/>
+                    </w:rPr>
+                    <m:t>2</m:t>
+                  </m:r>
+                </m:sup>
+              </m:sSup>
+              <m:r>
+                <w:rPr>
+                  <w:rFonts w:ascii="Cambria Math" w:hAnsi="Cambria Math"/>
+                </w:rPr>
+                <m:t>+</m:t>
+              </m:r>
+              <m:sSup>
+                <m:sSupPr>
+                  <m:ctrlPr>
+                    <w:rPr>
+                      <w:rFonts w:ascii="Cambria Math" w:hAnsi="Cambria Math"/>
+                    </w:rPr>
+                  </m:ctrlPr>
+                </m:sSupPr>
+                <m:e>
+                  <m:r>
+                    <w:rPr>
+                      <w:rFonts w:ascii="Cambria Math" w:hAnsi="Cambria Math"/>
+                    </w:rPr>
+                    <m:t>l</m:t>
+                  </m:r>
+                </m:e>
+                <m:sup>
+                  <m:r>
+                    <w:rPr>
+                      <w:rFonts w:ascii="Cambria Math" w:hAnsi="Cambria Math"/>
+                    </w:rPr>
+                    <m:t>2</m:t>
+                  </m:r>
+                </m:sup>
+              </m:sSup>
+              <m:r>
+                <w:rPr>
+                  <w:rFonts w:ascii="Cambria Math" w:hAnsi="Cambria Math"/>
+                </w:rPr>
+                <m:t>+</m:t>
+              </m:r>
+              <m:sSup>
+                <m:sSupPr>
+                  <m:ctrlPr>
+                    <w:rPr>
+                      <w:rFonts w:ascii="Cambria Math" w:hAnsi="Cambria Math"/>
+                    </w:rPr>
+                  </m:ctrlPr>
+                </m:sSupPr>
+                <m:e>
+                  <m:r>
+                    <w:rPr>
+                      <w:rFonts w:ascii="Cambria Math" w:hAnsi="Cambria Math"/>
+                    </w:rPr>
+                    <m:t>m</m:t>
+                  </m:r>
+                </m:e>
+                <m:sup>
+                  <m:r>
+                    <w:rPr>
+                      <w:rFonts w:ascii="Cambria Math" w:hAnsi="Cambria Math"/>
+                    </w:rPr>
+                    <m:t>2</m:t>
+                  </m:r>
+                </m:sup>
+              </m:sSup>
+              <m:sSup>
+                <m:sSupPr>
+                  <m:ctrlPr>
+                    <w:rPr>
+                      <w:rFonts w:ascii="Cambria Math" w:hAnsi="Cambria Math"/>
+                    </w:rPr>
+                  </m:ctrlPr>
+                </m:sSupPr>
+                <m:e>
+                  <m:r>
+                    <w:rPr>
+                      <w:rFonts w:ascii="Cambria Math" w:hAnsi="Cambria Math"/>
+                    </w:rPr>
+                    <m:t>)</m:t>
+                  </m:r>
+                </m:e>
+                <m:sup>
+                  <m:r>
+                    <w:rPr>
+                      <w:rFonts w:ascii="Cambria Math" w:hAnsi="Cambria Math"/>
+                    </w:rPr>
+                    <m:t>2</m:t>
+                  </m:r>
+                </m:sup>
+              </m:sSup>
+            </m:den>
+          </m:f>
+        </m:oMath>
+      </m:oMathPara>
+    </w:p>
     <w:p/>
     <w:p>
       <w:pPr>
+        <w:pStyle w:val="Heading4"/>
+      </w:pPr>
+      <w:r>
+        <w:t>Wave Property Changes:</w:t>
+      </w:r>
+    </w:p>
+    <w:p>
+      <w:pPr>
+        <w:pStyle w:val="FirstParagraph"/>
+      </w:pPr>
+      <m:oMathPara>
+        <m:oMathParaPr>
+          <m:jc m:val="center"/>
+        </m:oMathParaPr>
+        <m:oMath>
+          <m:f>
+            <m:fPr>
+              <m:ctrlPr>
+                <w:rPr>
+                  <w:rFonts w:ascii="Cambria Math" w:hAnsi="Cambria Math"/>
+                </w:rPr>
+              </m:ctrlPr>
+            </m:fPr>
+            <m:num>
+              <m:r>
+                <w:rPr>
+                  <w:rFonts w:ascii="Cambria Math" w:hAnsi="Cambria Math"/>
+                </w:rPr>
+                <m:t>∂k</m:t>
+              </m:r>
+            </m:num>
+            <m:den>
+              <m:r>
+                <w:rPr>
+                  <w:rFonts w:ascii="Cambria Math" w:hAnsi="Cambria Math"/>
+                </w:rPr>
+                <m:t>∂t</m:t>
+              </m:r>
+            </m:den>
+          </m:f>
+          <m:r>
+            <w:rPr>
+              <w:rFonts w:ascii="Cambria Math" w:hAnsi="Cambria Math"/>
+            </w:rPr>
+            <m:t>=-[</m:t>
+          </m:r>
+          <m:f>
+            <m:fPr>
+              <m:ctrlPr>
+                <w:rPr>
+                  <w:rFonts w:ascii="Cambria Math" w:hAnsi="Cambria Math"/>
+                </w:rPr>
+              </m:ctrlPr>
+            </m:fPr>
+            <m:num>
+              <m:r>
+                <w:rPr>
+                  <w:rFonts w:ascii="Cambria Math" w:hAnsi="Cambria Math"/>
+                </w:rPr>
+                <m:t>N(</m:t>
+              </m:r>
+              <m:sSup>
+                <m:sSupPr>
+                  <m:ctrlPr>
+                    <w:rPr>
+                      <w:rFonts w:ascii="Cambria Math" w:hAnsi="Cambria Math"/>
+                    </w:rPr>
+                  </m:ctrlPr>
+                </m:sSupPr>
+                <m:e>
+                  <m:r>
+                    <w:rPr>
+                      <w:rFonts w:ascii="Cambria Math" w:hAnsi="Cambria Math"/>
+                    </w:rPr>
+                    <m:t>k</m:t>
+                  </m:r>
+                </m:e>
+                <m:sup>
+                  <m:r>
+                    <w:rPr>
+                      <w:rFonts w:ascii="Cambria Math" w:hAnsi="Cambria Math"/>
+                    </w:rPr>
+                    <m:t>2</m:t>
+                  </m:r>
+                </m:sup>
+              </m:sSup>
+              <m:r>
+                <w:rPr>
+                  <w:rFonts w:ascii="Cambria Math" w:hAnsi="Cambria Math"/>
+                </w:rPr>
+                <m:t>+</m:t>
+              </m:r>
+              <m:sSup>
+                <m:sSupPr>
+                  <m:ctrlPr>
+                    <w:rPr>
+                      <w:rFonts w:ascii="Cambria Math" w:hAnsi="Cambria Math"/>
+                    </w:rPr>
+                  </m:ctrlPr>
+                </m:sSupPr>
+                <m:e>
+                  <m:r>
+                    <w:rPr>
+                      <w:rFonts w:ascii="Cambria Math" w:hAnsi="Cambria Math"/>
+                    </w:rPr>
+                    <m:t>l</m:t>
+                  </m:r>
+                </m:e>
+                <m:sup>
+                  <m:r>
+                    <w:rPr>
+                      <w:rFonts w:ascii="Cambria Math" w:hAnsi="Cambria Math"/>
+                    </w:rPr>
+                    <m:t>2</m:t>
+                  </m:r>
+                </m:sup>
+              </m:sSup>
+              <m:r>
+                <w:rPr>
+                  <w:rFonts w:ascii="Cambria Math" w:hAnsi="Cambria Math"/>
+                </w:rPr>
+                <m:t>)</m:t>
+              </m:r>
+            </m:num>
+            <m:den>
+              <m:r>
+                <w:rPr>
+                  <w:rFonts w:ascii="Cambria Math" w:hAnsi="Cambria Math"/>
+                </w:rPr>
+                <m:t>ω(</m:t>
+              </m:r>
+              <m:sSup>
+                <m:sSupPr>
+                  <m:ctrlPr>
+                    <w:rPr>
+                      <w:rFonts w:ascii="Cambria Math" w:hAnsi="Cambria Math"/>
+                    </w:rPr>
+                  </m:ctrlPr>
+                </m:sSupPr>
+                <m:e>
+                  <m:r>
+                    <w:rPr>
+                      <w:rFonts w:ascii="Cambria Math" w:hAnsi="Cambria Math"/>
+                    </w:rPr>
+                    <m:t>k</m:t>
+                  </m:r>
+                </m:e>
+                <m:sup>
+                  <m:r>
+                    <w:rPr>
+                      <w:rFonts w:ascii="Cambria Math" w:hAnsi="Cambria Math"/>
+                    </w:rPr>
+                    <m:t>2</m:t>
+                  </m:r>
+                </m:sup>
+              </m:sSup>
+              <m:r>
+                <w:rPr>
+                  <w:rFonts w:ascii="Cambria Math" w:hAnsi="Cambria Math"/>
+                </w:rPr>
+                <m:t>+</m:t>
+              </m:r>
+              <m:sSup>
+                <m:sSupPr>
+                  <m:ctrlPr>
+                    <w:rPr>
+                      <w:rFonts w:ascii="Cambria Math" w:hAnsi="Cambria Math"/>
+                    </w:rPr>
+                  </m:ctrlPr>
+                </m:sSupPr>
+                <m:e>
+                  <m:r>
+                    <w:rPr>
+                      <w:rFonts w:ascii="Cambria Math" w:hAnsi="Cambria Math"/>
+                    </w:rPr>
+                    <m:t>l</m:t>
+                  </m:r>
+                </m:e>
+                <m:sup>
+                  <m:r>
+                    <w:rPr>
+                      <w:rFonts w:ascii="Cambria Math" w:hAnsi="Cambria Math"/>
+                    </w:rPr>
+                    <m:t>2</m:t>
+                  </m:r>
+                </m:sup>
+              </m:sSup>
+              <m:r>
+                <w:rPr>
+                  <w:rFonts w:ascii="Cambria Math" w:hAnsi="Cambria Math"/>
+                </w:rPr>
+                <m:t>+</m:t>
+              </m:r>
+              <m:sSup>
+                <m:sSupPr>
+                  <m:ctrlPr>
+                    <w:rPr>
+                      <w:rFonts w:ascii="Cambria Math" w:hAnsi="Cambria Math"/>
+                    </w:rPr>
+                  </m:ctrlPr>
+                </m:sSupPr>
+                <m:e>
+                  <m:r>
+                    <w:rPr>
+                      <w:rFonts w:ascii="Cambria Math" w:hAnsi="Cambria Math"/>
+                    </w:rPr>
+                    <m:t>m</m:t>
+                  </m:r>
+                </m:e>
+                <m:sup>
+                  <m:r>
+                    <w:rPr>
+                      <w:rFonts w:ascii="Cambria Math" w:hAnsi="Cambria Math"/>
+                    </w:rPr>
+                    <m:t>2</m:t>
+                  </m:r>
+                </m:sup>
+              </m:sSup>
+              <m:r>
+                <w:rPr>
+                  <w:rFonts w:ascii="Cambria Math" w:hAnsi="Cambria Math"/>
+                </w:rPr>
+                <m:t>)</m:t>
+              </m:r>
+            </m:den>
+          </m:f>
+          <m:f>
+            <m:fPr>
+              <m:ctrlPr>
+                <w:rPr>
+                  <w:rFonts w:ascii="Cambria Math" w:hAnsi="Cambria Math"/>
+                </w:rPr>
+              </m:ctrlPr>
+            </m:fPr>
+            <m:num>
+              <m:r>
+                <w:rPr>
+                  <w:rFonts w:ascii="Cambria Math" w:hAnsi="Cambria Math"/>
+                </w:rPr>
+                <m:t>∂N</m:t>
+              </m:r>
+            </m:num>
+            <m:den>
+              <m:r>
+                <w:rPr>
+                  <w:rFonts w:ascii="Cambria Math" w:hAnsi="Cambria Math"/>
+                </w:rPr>
+                <m:t>∂x</m:t>
+              </m:r>
+            </m:den>
+          </m:f>
+          <m:r>
+            <w:rPr>
+              <w:rFonts w:ascii="Cambria Math" w:hAnsi="Cambria Math"/>
+            </w:rPr>
+            <m:t>]-k</m:t>
+          </m:r>
+          <m:f>
+            <m:fPr>
+              <m:ctrlPr>
+                <w:rPr>
+                  <w:rFonts w:ascii="Cambria Math" w:hAnsi="Cambria Math"/>
+                </w:rPr>
+              </m:ctrlPr>
+            </m:fPr>
+            <m:num>
+              <m:r>
+                <w:rPr>
+                  <w:rFonts w:ascii="Cambria Math" w:hAnsi="Cambria Math"/>
+                </w:rPr>
+                <m:t>∂U</m:t>
+              </m:r>
+            </m:num>
+            <m:den>
+              <m:r>
+                <w:rPr>
+                  <w:rFonts w:ascii="Cambria Math" w:hAnsi="Cambria Math"/>
+                </w:rPr>
+                <m:t>∂x</m:t>
+              </m:r>
+            </m:den>
+          </m:f>
+          <m:r>
+            <w:rPr>
+              <w:rFonts w:ascii="Cambria Math" w:hAnsi="Cambria Math"/>
+            </w:rPr>
+            <m:t>-l</m:t>
+          </m:r>
+          <m:f>
+            <m:fPr>
+              <m:ctrlPr>
+                <w:rPr>
+                  <w:rFonts w:ascii="Cambria Math" w:hAnsi="Cambria Math"/>
+                </w:rPr>
+              </m:ctrlPr>
+            </m:fPr>
+            <m:num>
+              <m:r>
+                <w:rPr>
+                  <w:rFonts w:ascii="Cambria Math" w:hAnsi="Cambria Math"/>
+                </w:rPr>
+                <m:t>∂V</m:t>
+              </m:r>
+            </m:num>
+            <m:den>
+              <m:r>
+                <w:rPr>
+                  <w:rFonts w:ascii="Cambria Math" w:hAnsi="Cambria Math"/>
+                </w:rPr>
+                <m:t>∂x</m:t>
+              </m:r>
+            </m:den>
+          </m:f>
+        </m:oMath>
+      </m:oMathPara>
+    </w:p>
+    <w:p>
+      <w:pPr>
+        <w:pStyle w:val="FirstParagraph"/>
+      </w:pPr>
+      <m:oMathPara>
+        <m:oMathParaPr>
+          <m:jc m:val="center"/>
+        </m:oMathParaPr>
+        <m:oMath>
+          <m:f>
+            <m:fPr>
+              <m:ctrlPr>
+                <w:rPr>
+                  <w:rFonts w:ascii="Cambria Math" w:hAnsi="Cambria Math"/>
+                </w:rPr>
+              </m:ctrlPr>
+            </m:fPr>
+            <m:num>
+              <m:r>
+                <w:rPr>
+                  <w:rFonts w:ascii="Cambria Math" w:hAnsi="Cambria Math"/>
+                </w:rPr>
+                <m:t>∂l</m:t>
+              </m:r>
+            </m:num>
+            <m:den>
+              <m:r>
+                <w:rPr>
+                  <w:rFonts w:ascii="Cambria Math" w:hAnsi="Cambria Math"/>
+                </w:rPr>
+                <m:t>∂t</m:t>
+              </m:r>
+            </m:den>
+          </m:f>
+          <m:r>
+            <w:rPr>
+              <w:rFonts w:ascii="Cambria Math" w:hAnsi="Cambria Math"/>
+            </w:rPr>
+            <m:t>=-[</m:t>
+          </m:r>
+          <m:f>
+            <m:fPr>
+              <m:ctrlPr>
+                <w:rPr>
+                  <w:rFonts w:ascii="Cambria Math" w:hAnsi="Cambria Math"/>
+                </w:rPr>
+              </m:ctrlPr>
+            </m:fPr>
+            <m:num>
+              <m:r>
+                <w:rPr>
+                  <w:rFonts w:ascii="Cambria Math" w:hAnsi="Cambria Math"/>
+                </w:rPr>
+                <m:t>N(</m:t>
+              </m:r>
+              <m:sSup>
+                <m:sSupPr>
+                  <m:ctrlPr>
+                    <w:rPr>
+                      <w:rFonts w:ascii="Cambria Math" w:hAnsi="Cambria Math"/>
+                    </w:rPr>
+                  </m:ctrlPr>
+                </m:sSupPr>
+                <m:e>
+                  <m:r>
+                    <w:rPr>
+                      <w:rFonts w:ascii="Cambria Math" w:hAnsi="Cambria Math"/>
+                    </w:rPr>
+                    <m:t>k</m:t>
+                  </m:r>
+                </m:e>
+                <m:sup>
+                  <m:r>
+                    <w:rPr>
+                      <w:rFonts w:ascii="Cambria Math" w:hAnsi="Cambria Math"/>
+                    </w:rPr>
+                    <m:t>2</m:t>
+                  </m:r>
+                </m:sup>
+              </m:sSup>
+              <m:r>
+                <w:rPr>
+                  <w:rFonts w:ascii="Cambria Math" w:hAnsi="Cambria Math"/>
+                </w:rPr>
+                <m:t>+</m:t>
+              </m:r>
+              <m:sSup>
+                <m:sSupPr>
+                  <m:ctrlPr>
+                    <w:rPr>
+                      <w:rFonts w:ascii="Cambria Math" w:hAnsi="Cambria Math"/>
+                    </w:rPr>
+                  </m:ctrlPr>
+                </m:sSupPr>
+                <m:e>
+                  <m:r>
+                    <w:rPr>
+                      <w:rFonts w:ascii="Cambria Math" w:hAnsi="Cambria Math"/>
+                    </w:rPr>
+                    <m:t>l</m:t>
+                  </m:r>
+                </m:e>
+                <m:sup>
+                  <m:r>
+                    <w:rPr>
+                      <w:rFonts w:ascii="Cambria Math" w:hAnsi="Cambria Math"/>
+                    </w:rPr>
+                    <m:t>2</m:t>
+                  </m:r>
+                </m:sup>
+              </m:sSup>
+              <m:r>
+                <w:rPr>
+                  <w:rFonts w:ascii="Cambria Math" w:hAnsi="Cambria Math"/>
+                </w:rPr>
+                <m:t>)</m:t>
+              </m:r>
+            </m:num>
+            <m:den>
+              <m:r>
+                <w:rPr>
+                  <w:rFonts w:ascii="Cambria Math" w:hAnsi="Cambria Math"/>
+                </w:rPr>
+                <m:t>ω(</m:t>
+              </m:r>
+              <m:sSup>
+                <m:sSupPr>
+                  <m:ctrlPr>
+                    <w:rPr>
+                      <w:rFonts w:ascii="Cambria Math" w:hAnsi="Cambria Math"/>
+                    </w:rPr>
+                  </m:ctrlPr>
+                </m:sSupPr>
+                <m:e>
+                  <m:r>
+                    <w:rPr>
+                      <w:rFonts w:ascii="Cambria Math" w:hAnsi="Cambria Math"/>
+                    </w:rPr>
+                    <m:t>k</m:t>
+                  </m:r>
+                </m:e>
+                <m:sup>
+                  <m:r>
+                    <w:rPr>
+                      <w:rFonts w:ascii="Cambria Math" w:hAnsi="Cambria Math"/>
+                    </w:rPr>
+                    <m:t>2</m:t>
+                  </m:r>
+                </m:sup>
+              </m:sSup>
+              <m:r>
+                <w:rPr>
+                  <w:rFonts w:ascii="Cambria Math" w:hAnsi="Cambria Math"/>
+                </w:rPr>
+                <m:t>+</m:t>
+              </m:r>
+              <m:sSup>
+                <m:sSupPr>
+                  <m:ctrlPr>
+                    <w:rPr>
+                      <w:rFonts w:ascii="Cambria Math" w:hAnsi="Cambria Math"/>
+                    </w:rPr>
+                  </m:ctrlPr>
+                </m:sSupPr>
+                <m:e>
+                  <m:r>
+                    <w:rPr>
+                      <w:rFonts w:ascii="Cambria Math" w:hAnsi="Cambria Math"/>
+                    </w:rPr>
+                    <m:t>l</m:t>
+                  </m:r>
+                </m:e>
+                <m:sup>
+                  <m:r>
+                    <w:rPr>
+                      <w:rFonts w:ascii="Cambria Math" w:hAnsi="Cambria Math"/>
+                    </w:rPr>
+                    <m:t>2</m:t>
+                  </m:r>
+                </m:sup>
+              </m:sSup>
+              <m:r>
+                <w:rPr>
+                  <w:rFonts w:ascii="Cambria Math" w:hAnsi="Cambria Math"/>
+                </w:rPr>
+                <m:t>+</m:t>
+              </m:r>
+              <m:sSup>
+                <m:sSupPr>
+                  <m:ctrlPr>
+                    <w:rPr>
+                      <w:rFonts w:ascii="Cambria Math" w:hAnsi="Cambria Math"/>
+                    </w:rPr>
+                  </m:ctrlPr>
+                </m:sSupPr>
+                <m:e>
+                  <m:r>
+                    <w:rPr>
+                      <w:rFonts w:ascii="Cambria Math" w:hAnsi="Cambria Math"/>
+                    </w:rPr>
+                    <m:t>m</m:t>
+                  </m:r>
+                </m:e>
+                <m:sup>
+                  <m:r>
+                    <w:rPr>
+                      <w:rFonts w:ascii="Cambria Math" w:hAnsi="Cambria Math"/>
+                    </w:rPr>
+                    <m:t>2</m:t>
+                  </m:r>
+                </m:sup>
+              </m:sSup>
+              <m:r>
+                <w:rPr>
+                  <w:rFonts w:ascii="Cambria Math" w:hAnsi="Cambria Math"/>
+                </w:rPr>
+                <m:t>)</m:t>
+              </m:r>
+            </m:den>
+          </m:f>
+          <m:f>
+            <m:fPr>
+              <m:ctrlPr>
+                <w:rPr>
+                  <w:rFonts w:ascii="Cambria Math" w:hAnsi="Cambria Math"/>
+                </w:rPr>
+              </m:ctrlPr>
+            </m:fPr>
+            <m:num>
+              <m:r>
+                <w:rPr>
+                  <w:rFonts w:ascii="Cambria Math" w:hAnsi="Cambria Math"/>
+                </w:rPr>
+                <m:t>∂N</m:t>
+              </m:r>
+            </m:num>
+            <m:den>
+              <m:r>
+                <w:rPr>
+                  <w:rFonts w:ascii="Cambria Math" w:hAnsi="Cambria Math"/>
+                </w:rPr>
+                <m:t>∂y</m:t>
+              </m:r>
+            </m:den>
+          </m:f>
+          <m:r>
+            <w:rPr>
+              <w:rFonts w:ascii="Cambria Math" w:hAnsi="Cambria Math"/>
+            </w:rPr>
+            <m:t>]-k</m:t>
+          </m:r>
+          <m:f>
+            <m:fPr>
+              <m:ctrlPr>
+                <w:rPr>
+                  <w:rFonts w:ascii="Cambria Math" w:hAnsi="Cambria Math"/>
+                </w:rPr>
+              </m:ctrlPr>
+            </m:fPr>
+            <m:num>
+              <m:r>
+                <w:rPr>
+                  <w:rFonts w:ascii="Cambria Math" w:hAnsi="Cambria Math"/>
+                </w:rPr>
+                <m:t>∂U</m:t>
+              </m:r>
+            </m:num>
+            <m:den>
+              <m:r>
+                <w:rPr>
+                  <w:rFonts w:ascii="Cambria Math" w:hAnsi="Cambria Math"/>
+                </w:rPr>
+                <m:t>∂y</m:t>
+              </m:r>
+            </m:den>
+          </m:f>
+          <m:r>
+            <w:rPr>
+              <w:rFonts w:ascii="Cambria Math" w:hAnsi="Cambria Math"/>
+            </w:rPr>
+            <m:t>-l</m:t>
+          </m:r>
+          <m:f>
+            <m:fPr>
+              <m:ctrlPr>
+                <w:rPr>
+                  <w:rFonts w:ascii="Cambria Math" w:hAnsi="Cambria Math"/>
+                </w:rPr>
+              </m:ctrlPr>
+            </m:fPr>
+            <m:num>
+              <m:r>
+                <w:rPr>
+                  <w:rFonts w:ascii="Cambria Math" w:hAnsi="Cambria Math"/>
+                </w:rPr>
+                <m:t>∂V</m:t>
+              </m:r>
+            </m:num>
+            <m:den>
+              <m:r>
+                <w:rPr>
+                  <w:rFonts w:ascii="Cambria Math" w:hAnsi="Cambria Math"/>
+                </w:rPr>
+                <m:t>∂y</m:t>
+              </m:r>
+            </m:den>
+          </m:f>
+        </m:oMath>
+      </m:oMathPara>
+    </w:p>
+    <w:p>
+      <w:pPr>
+        <w:pStyle w:val="FirstParagraph"/>
+      </w:pPr>
+      <m:oMathPara>
+        <m:oMathParaPr>
+          <m:jc m:val="center"/>
+        </m:oMathParaPr>
+        <m:oMath>
+          <m:f>
+            <m:fPr>
+              <m:ctrlPr>
+                <w:rPr>
+                  <w:rFonts w:ascii="Cambria Math" w:hAnsi="Cambria Math"/>
+                </w:rPr>
+              </m:ctrlPr>
+            </m:fPr>
+            <m:num>
+              <m:r>
+                <w:rPr>
+                  <w:rFonts w:ascii="Cambria Math" w:hAnsi="Cambria Math"/>
+                </w:rPr>
+                <m:t>∂m</m:t>
+              </m:r>
+            </m:num>
+            <m:den>
+              <m:r>
+                <w:rPr>
+                  <w:rFonts w:ascii="Cambria Math" w:hAnsi="Cambria Math"/>
+                </w:rPr>
+                <m:t>∂t</m:t>
+              </m:r>
+            </m:den>
+          </m:f>
+          <m:r>
+            <w:rPr>
+              <w:rFonts w:ascii="Cambria Math" w:hAnsi="Cambria Math"/>
+            </w:rPr>
+            <m:t>=-[</m:t>
+          </m:r>
+          <m:f>
+            <m:fPr>
+              <m:ctrlPr>
+                <w:rPr>
+                  <w:rFonts w:ascii="Cambria Math" w:hAnsi="Cambria Math"/>
+                </w:rPr>
+              </m:ctrlPr>
+            </m:fPr>
+            <m:num>
+              <m:r>
+                <w:rPr>
+                  <w:rFonts w:ascii="Cambria Math" w:hAnsi="Cambria Math"/>
+                </w:rPr>
+                <m:t>N(</m:t>
+              </m:r>
+              <m:sSup>
+                <m:sSupPr>
+                  <m:ctrlPr>
+                    <w:rPr>
+                      <w:rFonts w:ascii="Cambria Math" w:hAnsi="Cambria Math"/>
+                    </w:rPr>
+                  </m:ctrlPr>
+                </m:sSupPr>
+                <m:e>
+                  <m:r>
+                    <w:rPr>
+                      <w:rFonts w:ascii="Cambria Math" w:hAnsi="Cambria Math"/>
+                    </w:rPr>
+                    <m:t>k</m:t>
+                  </m:r>
+                </m:e>
+                <m:sup>
+                  <m:r>
+                    <w:rPr>
+                      <w:rFonts w:ascii="Cambria Math" w:hAnsi="Cambria Math"/>
+                    </w:rPr>
+                    <m:t>2</m:t>
+                  </m:r>
+                </m:sup>
+              </m:sSup>
+              <m:r>
+                <w:rPr>
+                  <w:rFonts w:ascii="Cambria Math" w:hAnsi="Cambria Math"/>
+                </w:rPr>
+                <m:t>+</m:t>
+              </m:r>
+              <m:sSup>
+                <m:sSupPr>
+                  <m:ctrlPr>
+                    <w:rPr>
+                      <w:rFonts w:ascii="Cambria Math" w:hAnsi="Cambria Math"/>
+                    </w:rPr>
+                  </m:ctrlPr>
+                </m:sSupPr>
+                <m:e>
+                  <m:r>
+                    <w:rPr>
+                      <w:rFonts w:ascii="Cambria Math" w:hAnsi="Cambria Math"/>
+                    </w:rPr>
+                    <m:t>l</m:t>
+                  </m:r>
+                </m:e>
+                <m:sup>
+                  <m:r>
+                    <w:rPr>
+                      <w:rFonts w:ascii="Cambria Math" w:hAnsi="Cambria Math"/>
+                    </w:rPr>
+                    <m:t>2</m:t>
+                  </m:r>
+                </m:sup>
+              </m:sSup>
+              <m:r>
+                <w:rPr>
+                  <w:rFonts w:ascii="Cambria Math" w:hAnsi="Cambria Math"/>
+                </w:rPr>
+                <m:t>)</m:t>
+              </m:r>
+            </m:num>
+            <m:den>
+              <m:r>
+                <w:rPr>
+                  <w:rFonts w:ascii="Cambria Math" w:hAnsi="Cambria Math"/>
+                </w:rPr>
+                <m:t>ω(</m:t>
+              </m:r>
+              <m:sSup>
+                <m:sSupPr>
+                  <m:ctrlPr>
+                    <w:rPr>
+                      <w:rFonts w:ascii="Cambria Math" w:hAnsi="Cambria Math"/>
+                    </w:rPr>
+                  </m:ctrlPr>
+                </m:sSupPr>
+                <m:e>
+                  <m:r>
+                    <w:rPr>
+                      <w:rFonts w:ascii="Cambria Math" w:hAnsi="Cambria Math"/>
+                    </w:rPr>
+                    <m:t>k</m:t>
+                  </m:r>
+                </m:e>
+                <m:sup>
+                  <m:r>
+                    <w:rPr>
+                      <w:rFonts w:ascii="Cambria Math" w:hAnsi="Cambria Math"/>
+                    </w:rPr>
+                    <m:t>2</m:t>
+                  </m:r>
+                </m:sup>
+              </m:sSup>
+              <m:r>
+                <w:rPr>
+                  <w:rFonts w:ascii="Cambria Math" w:hAnsi="Cambria Math"/>
+                </w:rPr>
+                <m:t>+</m:t>
+              </m:r>
+              <m:sSup>
+                <m:sSupPr>
+                  <m:ctrlPr>
+                    <w:rPr>
+                      <w:rFonts w:ascii="Cambria Math" w:hAnsi="Cambria Math"/>
+                    </w:rPr>
+                  </m:ctrlPr>
+                </m:sSupPr>
+                <m:e>
+                  <m:r>
+                    <w:rPr>
+                      <w:rFonts w:ascii="Cambria Math" w:hAnsi="Cambria Math"/>
+                    </w:rPr>
+                    <m:t>l</m:t>
+                  </m:r>
+                </m:e>
+                <m:sup>
+                  <m:r>
+                    <w:rPr>
+                      <w:rFonts w:ascii="Cambria Math" w:hAnsi="Cambria Math"/>
+                    </w:rPr>
+                    <m:t>2</m:t>
+                  </m:r>
+                </m:sup>
+              </m:sSup>
+              <m:r>
+                <w:rPr>
+                  <w:rFonts w:ascii="Cambria Math" w:hAnsi="Cambria Math"/>
+                </w:rPr>
+                <m:t>+</m:t>
+              </m:r>
+              <m:sSup>
+                <m:sSupPr>
+                  <m:ctrlPr>
+                    <w:rPr>
+                      <w:rFonts w:ascii="Cambria Math" w:hAnsi="Cambria Math"/>
+                    </w:rPr>
+                  </m:ctrlPr>
+                </m:sSupPr>
+                <m:e>
+                  <m:r>
+                    <w:rPr>
+                      <w:rFonts w:ascii="Cambria Math" w:hAnsi="Cambria Math"/>
+                    </w:rPr>
+                    <m:t>m</m:t>
+                  </m:r>
+                </m:e>
+                <m:sup>
+                  <m:r>
+                    <w:rPr>
+                      <w:rFonts w:ascii="Cambria Math" w:hAnsi="Cambria Math"/>
+                    </w:rPr>
+                    <m:t>2</m:t>
+                  </m:r>
+                </m:sup>
+              </m:sSup>
+              <m:r>
+                <w:rPr>
+                  <w:rFonts w:ascii="Cambria Math" w:hAnsi="Cambria Math"/>
+                </w:rPr>
+                <m:t>)</m:t>
+              </m:r>
+            </m:den>
+          </m:f>
+          <m:f>
+            <m:fPr>
+              <m:ctrlPr>
+                <w:rPr>
+                  <w:rFonts w:ascii="Cambria Math" w:hAnsi="Cambria Math"/>
+                </w:rPr>
+              </m:ctrlPr>
+            </m:fPr>
+            <m:num>
+              <m:r>
+                <w:rPr>
+                  <w:rFonts w:ascii="Cambria Math" w:hAnsi="Cambria Math"/>
+                </w:rPr>
+                <m:t>∂N</m:t>
+              </m:r>
+            </m:num>
+            <m:den>
+              <m:r>
+                <w:rPr>
+                  <w:rFonts w:ascii="Cambria Math" w:hAnsi="Cambria Math"/>
+                </w:rPr>
+                <m:t>∂z</m:t>
+              </m:r>
+            </m:den>
+          </m:f>
+          <m:r>
+            <w:rPr>
+              <w:rFonts w:ascii="Cambria Math" w:hAnsi="Cambria Math"/>
+            </w:rPr>
+            <m:t>]-k</m:t>
+          </m:r>
+          <m:f>
+            <m:fPr>
+              <m:ctrlPr>
+                <w:rPr>
+                  <w:rFonts w:ascii="Cambria Math" w:hAnsi="Cambria Math"/>
+                </w:rPr>
+              </m:ctrlPr>
+            </m:fPr>
+            <m:num>
+              <m:r>
+                <w:rPr>
+                  <w:rFonts w:ascii="Cambria Math" w:hAnsi="Cambria Math"/>
+                </w:rPr>
+                <m:t>∂U</m:t>
+              </m:r>
+            </m:num>
+            <m:den>
+              <m:r>
+                <w:rPr>
+                  <w:rFonts w:ascii="Cambria Math" w:hAnsi="Cambria Math"/>
+                </w:rPr>
+                <m:t>∂z</m:t>
+              </m:r>
+            </m:den>
+          </m:f>
+          <m:r>
+            <w:rPr>
+              <w:rFonts w:ascii="Cambria Math" w:hAnsi="Cambria Math"/>
+            </w:rPr>
+            <m:t>-l</m:t>
+          </m:r>
+          <m:f>
+            <m:fPr>
+              <m:ctrlPr>
+                <w:rPr>
+                  <w:rFonts w:ascii="Cambria Math" w:hAnsi="Cambria Math"/>
+                </w:rPr>
+              </m:ctrlPr>
+            </m:fPr>
+            <m:num>
+              <m:r>
+                <w:rPr>
+                  <w:rFonts w:ascii="Cambria Math" w:hAnsi="Cambria Math"/>
+                </w:rPr>
+                <m:t>∂V</m:t>
+              </m:r>
+            </m:num>
+            <m:den>
+              <m:r>
+                <w:rPr>
+                  <w:rFonts w:ascii="Cambria Math" w:hAnsi="Cambria Math"/>
+                </w:rPr>
+                <m:t>∂z</m:t>
+              </m:r>
+            </m:den>
+          </m:f>
+        </m:oMath>
+      </m:oMathPara>
+    </w:p>
+    <w:p>
+      <w:pPr>
+        <w:pStyle w:val="FirstParagraph"/>
+        <w:rPr>
+          <w:rFonts w:eastAsiaTheme="minorEastAsia"/>
+        </w:rPr>
+      </w:pPr>
+      <m:oMathPara>
+        <m:oMathParaPr>
+          <m:jc m:val="center"/>
+        </m:oMathParaPr>
+        <m:oMath>
+          <m:f>
+            <m:fPr>
+              <m:ctrlPr>
+                <w:rPr>
+                  <w:rFonts w:ascii="Cambria Math" w:hAnsi="Cambria Math"/>
+                </w:rPr>
+              </m:ctrlPr>
+            </m:fPr>
+            <m:num>
+              <m:r>
+                <w:rPr>
+                  <w:rFonts w:ascii="Cambria Math" w:hAnsi="Cambria Math"/>
+                </w:rPr>
+                <m:t>∂ω</m:t>
+              </m:r>
+            </m:num>
+            <m:den>
+              <m:r>
+                <w:rPr>
+                  <w:rFonts w:ascii="Cambria Math" w:hAnsi="Cambria Math"/>
+                </w:rPr>
+                <m:t>∂t</m:t>
+              </m:r>
+            </m:den>
+          </m:f>
+          <m:r>
+            <w:rPr>
+              <w:rFonts w:ascii="Cambria Math" w:hAnsi="Cambria Math"/>
+            </w:rPr>
+            <m:t>=[</m:t>
+          </m:r>
+          <m:f>
+            <m:fPr>
+              <m:ctrlPr>
+                <w:rPr>
+                  <w:rFonts w:ascii="Cambria Math" w:hAnsi="Cambria Math"/>
+                </w:rPr>
+              </m:ctrlPr>
+            </m:fPr>
+            <m:num>
+              <m:r>
+                <w:rPr>
+                  <w:rFonts w:ascii="Cambria Math" w:hAnsi="Cambria Math"/>
+                </w:rPr>
+                <m:t>N(</m:t>
+              </m:r>
+              <m:sSup>
+                <m:sSupPr>
+                  <m:ctrlPr>
+                    <w:rPr>
+                      <w:rFonts w:ascii="Cambria Math" w:hAnsi="Cambria Math"/>
+                    </w:rPr>
+                  </m:ctrlPr>
+                </m:sSupPr>
+                <m:e>
+                  <m:r>
+                    <w:rPr>
+                      <w:rFonts w:ascii="Cambria Math" w:hAnsi="Cambria Math"/>
+                    </w:rPr>
+                    <m:t>k</m:t>
+                  </m:r>
+                </m:e>
+                <m:sup>
+                  <m:r>
+                    <w:rPr>
+                      <w:rFonts w:ascii="Cambria Math" w:hAnsi="Cambria Math"/>
+                    </w:rPr>
+                    <m:t>2</m:t>
+                  </m:r>
+                </m:sup>
+              </m:sSup>
+              <m:r>
+                <w:rPr>
+                  <w:rFonts w:ascii="Cambria Math" w:hAnsi="Cambria Math"/>
+                </w:rPr>
+                <m:t>+</m:t>
+              </m:r>
+              <m:sSup>
+                <m:sSupPr>
+                  <m:ctrlPr>
+                    <w:rPr>
+                      <w:rFonts w:ascii="Cambria Math" w:hAnsi="Cambria Math"/>
+                    </w:rPr>
+                  </m:ctrlPr>
+                </m:sSupPr>
+                <m:e>
+                  <m:r>
+                    <w:rPr>
+                      <w:rFonts w:ascii="Cambria Math" w:hAnsi="Cambria Math"/>
+                    </w:rPr>
+                    <m:t>l</m:t>
+                  </m:r>
+                </m:e>
+                <m:sup>
+                  <m:r>
+                    <w:rPr>
+                      <w:rFonts w:ascii="Cambria Math" w:hAnsi="Cambria Math"/>
+                    </w:rPr>
+                    <m:t>2</m:t>
+                  </m:r>
+                </m:sup>
+              </m:sSup>
+              <m:r>
+                <w:rPr>
+                  <w:rFonts w:ascii="Cambria Math" w:hAnsi="Cambria Math"/>
+                </w:rPr>
+                <m:t>)</m:t>
+              </m:r>
+            </m:num>
+            <m:den>
+              <m:r>
+                <w:rPr>
+                  <w:rFonts w:ascii="Cambria Math" w:hAnsi="Cambria Math"/>
+                </w:rPr>
+                <m:t>ω(</m:t>
+              </m:r>
+              <m:sSup>
+                <m:sSupPr>
+                  <m:ctrlPr>
+                    <w:rPr>
+                      <w:rFonts w:ascii="Cambria Math" w:hAnsi="Cambria Math"/>
+                    </w:rPr>
+                  </m:ctrlPr>
+                </m:sSupPr>
+                <m:e>
+                  <m:r>
+                    <w:rPr>
+                      <w:rFonts w:ascii="Cambria Math" w:hAnsi="Cambria Math"/>
+                    </w:rPr>
+                    <m:t>k</m:t>
+                  </m:r>
+                </m:e>
+                <m:sup>
+                  <m:r>
+                    <w:rPr>
+                      <w:rFonts w:ascii="Cambria Math" w:hAnsi="Cambria Math"/>
+                    </w:rPr>
+                    <m:t>2</m:t>
+                  </m:r>
+                </m:sup>
+              </m:sSup>
+              <m:r>
+                <w:rPr>
+                  <w:rFonts w:ascii="Cambria Math" w:hAnsi="Cambria Math"/>
+                </w:rPr>
+                <m:t>+</m:t>
+              </m:r>
+              <m:sSup>
+                <m:sSupPr>
+                  <m:ctrlPr>
+                    <w:rPr>
+                      <w:rFonts w:ascii="Cambria Math" w:hAnsi="Cambria Math"/>
+                    </w:rPr>
+                  </m:ctrlPr>
+                </m:sSupPr>
+                <m:e>
+                  <m:r>
+                    <w:rPr>
+                      <w:rFonts w:ascii="Cambria Math" w:hAnsi="Cambria Math"/>
+                    </w:rPr>
+                    <m:t>l</m:t>
+                  </m:r>
+                </m:e>
+                <m:sup>
+                  <m:r>
+                    <w:rPr>
+                      <w:rFonts w:ascii="Cambria Math" w:hAnsi="Cambria Math"/>
+                    </w:rPr>
+                    <m:t>2</m:t>
+                  </m:r>
+                </m:sup>
+              </m:sSup>
+              <m:r>
+                <w:rPr>
+                  <w:rFonts w:ascii="Cambria Math" w:hAnsi="Cambria Math"/>
+                </w:rPr>
+                <m:t>+</m:t>
+              </m:r>
+              <m:sSup>
+                <m:sSupPr>
+                  <m:ctrlPr>
+                    <w:rPr>
+                      <w:rFonts w:ascii="Cambria Math" w:hAnsi="Cambria Math"/>
+                    </w:rPr>
+                  </m:ctrlPr>
+                </m:sSupPr>
+                <m:e>
+                  <m:r>
+                    <w:rPr>
+                      <w:rFonts w:ascii="Cambria Math" w:hAnsi="Cambria Math"/>
+                    </w:rPr>
+                    <m:t>m</m:t>
+                  </m:r>
+                </m:e>
+                <m:sup>
+                  <m:r>
+                    <w:rPr>
+                      <w:rFonts w:ascii="Cambria Math" w:hAnsi="Cambria Math"/>
+                    </w:rPr>
+                    <m:t>2</m:t>
+                  </m:r>
+                </m:sup>
+              </m:sSup>
+              <m:r>
+                <w:rPr>
+                  <w:rFonts w:ascii="Cambria Math" w:hAnsi="Cambria Math"/>
+                </w:rPr>
+                <m:t>)</m:t>
+              </m:r>
+            </m:den>
+          </m:f>
+          <m:r>
+            <w:rPr>
+              <w:rFonts w:ascii="Cambria Math" w:hAnsi="Cambria Math"/>
+            </w:rPr>
+            <m:t>][</m:t>
+          </m:r>
+          <m:f>
+            <m:fPr>
+              <m:ctrlPr>
+                <w:rPr>
+                  <w:rFonts w:ascii="Cambria Math" w:hAnsi="Cambria Math"/>
+                </w:rPr>
+              </m:ctrlPr>
+            </m:fPr>
+            <m:num>
+              <m:r>
+                <w:rPr>
+                  <w:rFonts w:ascii="Cambria Math" w:hAnsi="Cambria Math"/>
+                </w:rPr>
+                <m:t>∂N</m:t>
+              </m:r>
+            </m:num>
+            <m:den>
+              <m:r>
+                <w:rPr>
+                  <w:rFonts w:ascii="Cambria Math" w:hAnsi="Cambria Math"/>
+                </w:rPr>
+                <m:t>∂x</m:t>
+              </m:r>
+            </m:den>
+          </m:f>
+          <m:r>
+            <w:rPr>
+              <w:rFonts w:ascii="Cambria Math" w:hAnsi="Cambria Math"/>
+            </w:rPr>
+            <m:t>+</m:t>
+          </m:r>
+          <m:f>
+            <m:fPr>
+              <m:ctrlPr>
+                <w:rPr>
+                  <w:rFonts w:ascii="Cambria Math" w:hAnsi="Cambria Math"/>
+                </w:rPr>
+              </m:ctrlPr>
+            </m:fPr>
+            <m:num>
+              <m:r>
+                <w:rPr>
+                  <w:rFonts w:ascii="Cambria Math" w:hAnsi="Cambria Math"/>
+                </w:rPr>
+                <m:t>∂N</m:t>
+              </m:r>
+            </m:num>
+            <m:den>
+              <m:r>
+                <w:rPr>
+                  <w:rFonts w:ascii="Cambria Math" w:hAnsi="Cambria Math"/>
+                </w:rPr>
+                <m:t>∂y</m:t>
+              </m:r>
+            </m:den>
+          </m:f>
+          <m:r>
+            <w:rPr>
+              <w:rFonts w:ascii="Cambria Math" w:hAnsi="Cambria Math"/>
+            </w:rPr>
+            <m:t>+</m:t>
+          </m:r>
+          <m:f>
+            <m:fPr>
+              <m:ctrlPr>
+                <w:rPr>
+                  <w:rFonts w:ascii="Cambria Math" w:hAnsi="Cambria Math"/>
+                </w:rPr>
+              </m:ctrlPr>
+            </m:fPr>
+            <m:num>
+              <m:r>
+                <w:rPr>
+                  <w:rFonts w:ascii="Cambria Math" w:hAnsi="Cambria Math"/>
+                </w:rPr>
+                <m:t>∂N</m:t>
+              </m:r>
+            </m:num>
+            <m:den>
+              <m:r>
+                <w:rPr>
+                  <w:rFonts w:ascii="Cambria Math" w:hAnsi="Cambria Math"/>
+                </w:rPr>
+                <m:t>∂z</m:t>
+              </m:r>
+            </m:den>
+          </m:f>
+          <m:r>
+            <w:rPr>
+              <w:rFonts w:ascii="Cambria Math" w:hAnsi="Cambria Math"/>
+            </w:rPr>
+            <m:t>]+k</m:t>
+          </m:r>
+          <m:f>
+            <m:fPr>
+              <m:ctrlPr>
+                <w:rPr>
+                  <w:rFonts w:ascii="Cambria Math" w:hAnsi="Cambria Math"/>
+                </w:rPr>
+              </m:ctrlPr>
+            </m:fPr>
+            <m:num>
+              <m:r>
+                <w:rPr>
+                  <w:rFonts w:ascii="Cambria Math" w:hAnsi="Cambria Math"/>
+                </w:rPr>
+                <m:t>∂U</m:t>
+              </m:r>
+            </m:num>
+            <m:den>
+              <m:r>
+                <w:rPr>
+                  <w:rFonts w:ascii="Cambria Math" w:hAnsi="Cambria Math"/>
+                </w:rPr>
+                <m:t>∂t</m:t>
+              </m:r>
+            </m:den>
+          </m:f>
+          <m:r>
+            <w:rPr>
+              <w:rFonts w:ascii="Cambria Math" w:hAnsi="Cambria Math"/>
+            </w:rPr>
+            <m:t>+l</m:t>
+          </m:r>
+          <m:f>
+            <m:fPr>
+              <m:ctrlPr>
+                <w:rPr>
+                  <w:rFonts w:ascii="Cambria Math" w:hAnsi="Cambria Math"/>
+                </w:rPr>
+              </m:ctrlPr>
+            </m:fPr>
+            <m:num>
+              <m:r>
+                <w:rPr>
+                  <w:rFonts w:ascii="Cambria Math" w:hAnsi="Cambria Math"/>
+                </w:rPr>
+                <m:t>∂V</m:t>
+              </m:r>
+            </m:num>
+            <m:den>
+              <m:r>
+                <w:rPr>
+                  <w:rFonts w:ascii="Cambria Math" w:hAnsi="Cambria Math"/>
+                </w:rPr>
+                <m:t>∂t</m:t>
+              </m:r>
+            </m:den>
+          </m:f>
+        </m:oMath>
+      </m:oMathPara>
+    </w:p>
+    <w:p>
+      <w:pPr>
+        <w:pStyle w:val="BodyText"/>
+      </w:pPr>
+    </w:p>
+    <w:p>
+      <w:pPr>
+        <w:pStyle w:val="Heading4"/>
+      </w:pPr>
+      <w:r>
+        <w:t>Plane Wave Fitting:</w:t>
+      </w:r>
+    </w:p>
+    <w:p>
+      <w:r>
+        <w:t>For all relevant parameters (</w:t>
+      </w:r>
+      <m:oMath>
+        <m:r>
+          <w:rPr>
+            <w:rFonts w:ascii="Cambria Math" w:hAnsi="Cambria Math"/>
+          </w:rPr>
+          <m:t>u</m:t>
+        </m:r>
+        <w:proofErr w:type="gramStart"/>
+        <m:r>
+          <w:rPr>
+            <w:rFonts w:ascii="Cambria Math" w:hAnsi="Cambria Math"/>
+          </w:rPr>
+          <m:t>'</m:t>
+        </m:r>
+        <m:r>
+          <w:rPr>
+            <w:rFonts w:ascii="Cambria Math" w:hAnsi="Cambria Math"/>
+          </w:rPr>
+          <m:t xml:space="preserve"> </m:t>
+        </m:r>
+        <m:r>
+          <w:rPr>
+            <w:rFonts w:ascii="Cambria Math" w:hAnsi="Cambria Math"/>
+          </w:rPr>
+          <m:t>,v</m:t>
+        </m:r>
+        <w:proofErr w:type="gramEnd"/>
+        <m:r>
+          <w:rPr>
+            <w:rFonts w:ascii="Cambria Math" w:hAnsi="Cambria Math"/>
+          </w:rPr>
+          <m:t>',w',ρ',p'</m:t>
+        </m:r>
+      </m:oMath>
+      <w:r>
+        <w:t>), a plane wave solution is assumed in the form:</w:t>
+      </w:r>
+    </w:p>
+    <w:p/>
+    <w:p>
+      <w:pPr>
+        <w:rPr>
+          <w:rFonts w:eastAsiaTheme="minorEastAsia"/>
+        </w:rPr>
+      </w:pPr>
+      <m:oMathPara>
+        <m:oMathParaPr>
+          <m:jc m:val="center"/>
+        </m:oMathParaPr>
+        <m:oMath>
+          <m:r>
+            <w:rPr>
+              <w:rFonts w:ascii="Cambria Math" w:hAnsi="Cambria Math"/>
+            </w:rPr>
+            <m:t>X'=</m:t>
+          </m:r>
+          <m:sSub>
+            <m:sSubPr>
+              <m:ctrlPr>
+                <w:rPr>
+                  <w:rFonts w:ascii="Cambria Math" w:hAnsi="Cambria Math"/>
+                </w:rPr>
+              </m:ctrlPr>
+            </m:sSubPr>
+            <m:e>
+              <m:r>
+                <w:rPr>
+                  <w:rFonts w:ascii="Cambria Math" w:hAnsi="Cambria Math"/>
+                </w:rPr>
+                <m:t>X</m:t>
+              </m:r>
+            </m:e>
+            <m:sub>
+              <m:r>
+                <w:rPr>
+                  <w:rFonts w:ascii="Cambria Math" w:hAnsi="Cambria Math"/>
+                </w:rPr>
+                <m:t>0</m:t>
+              </m:r>
+            </m:sub>
+          </m:sSub>
+          <m:r>
+            <w:rPr>
+              <w:rFonts w:ascii="Cambria Math" w:hAnsi="Cambria Math"/>
+            </w:rPr>
+            <m:t>cos(kx+ly+mz-ωt)</m:t>
+          </m:r>
+        </m:oMath>
+      </m:oMathPara>
+    </w:p>
+    <w:p>
+      <w:pPr>
+        <w:rPr>
+          <w:rFonts w:eastAsiaTheme="minorEastAsia"/>
+        </w:rPr>
+      </w:pPr>
+    </w:p>
+    <w:p>
+      <w:pPr>
+        <w:pStyle w:val="Heading4"/>
+      </w:pPr>
+      <w:r>
+        <w:t>Wave Action and Momentum Fluxes:</w:t>
+      </w:r>
+    </w:p>
+    <w:p>
+      <w:r>
+        <w:t xml:space="preserve">Wave Action and Momentum Fluxes Wave action is the ratio of energy density to frequency which remains constant along the ray path. Consequently, changes in local frequency must result in directly proportional changes in energy density. The changes in energy density represent momentum fluxes between a ray </w:t>
+      </w:r>
+      <w:r>
+        <w:rPr>
+          <w:i/>
+        </w:rPr>
+        <w:t>tube</w:t>
+      </w:r>
+      <w:r>
+        <w:t xml:space="preserve"> and the mean flow.</w:t>
+      </w:r>
+    </w:p>
+    <w:p/>
+    <w:p>
+      <w:pPr>
+        <w:rPr>
+          <w:rFonts w:ascii="Century" w:eastAsiaTheme="minorEastAsia" w:hAnsi="Century"/>
+        </w:rPr>
+      </w:pPr>
+      <m:oMathPara>
+        <m:oMathParaPr>
+          <m:jc m:val="center"/>
+        </m:oMathParaPr>
+        <m:oMath>
+          <m:r>
+            <w:rPr>
+              <w:rFonts w:ascii="Cambria Math" w:hAnsi="Cambria Math"/>
+            </w:rPr>
+            <m:t>A</m:t>
+          </m:r>
+          <m:r>
+            <m:rPr>
+              <m:sty m:val="p"/>
+            </m:rPr>
+            <w:rPr>
+              <w:rFonts w:ascii="Cambria Math" w:hAnsi="Cambria Math"/>
+            </w:rPr>
+            <m:t>=</m:t>
+          </m:r>
+          <m:f>
+            <m:fPr>
+              <m:ctrlPr>
+                <w:rPr>
+                  <w:rFonts w:ascii="Cambria Math" w:hAnsi="Cambria Math"/>
+                </w:rPr>
+              </m:ctrlPr>
+            </m:fPr>
+            <m:num>
+              <m:r>
+                <w:rPr>
+                  <w:rFonts w:ascii="Cambria Math" w:hAnsi="Cambria Math"/>
+                </w:rPr>
+                <m:t>E</m:t>
+              </m:r>
+            </m:num>
+            <m:den>
+              <m:r>
+                <w:rPr>
+                  <w:rFonts w:ascii="Cambria Math" w:hAnsi="Cambria Math"/>
+                </w:rPr>
+                <m:t>ω</m:t>
+              </m:r>
+            </m:den>
+          </m:f>
+          <m:r>
+            <m:rPr>
+              <m:sty m:val="p"/>
+            </m:rPr>
+            <w:rPr>
+              <w:rFonts w:ascii="Cambria Math" w:hAnsi="Cambria Math"/>
+            </w:rPr>
+            <m:t>=</m:t>
+          </m:r>
+          <m:f>
+            <m:fPr>
+              <m:ctrlPr>
+                <w:rPr>
+                  <w:rFonts w:ascii="Cambria Math" w:hAnsi="Cambria Math"/>
+                </w:rPr>
+              </m:ctrlPr>
+            </m:fPr>
+            <m:num>
+              <m:f>
+                <m:fPr>
+                  <m:ctrlPr>
+                    <w:rPr>
+                      <w:rFonts w:ascii="Cambria Math" w:hAnsi="Cambria Math"/>
+                    </w:rPr>
+                  </m:ctrlPr>
+                </m:fPr>
+                <m:num>
+                  <m:r>
+                    <m:rPr>
+                      <m:sty m:val="p"/>
+                    </m:rPr>
+                    <w:rPr>
+                      <w:rFonts w:ascii="Cambria Math" w:hAnsi="Cambria Math"/>
+                    </w:rPr>
+                    <m:t>1</m:t>
+                  </m:r>
+                </m:num>
+                <m:den>
+                  <m:r>
+                    <m:rPr>
+                      <m:sty m:val="p"/>
+                    </m:rPr>
+                    <w:rPr>
+                      <w:rFonts w:ascii="Cambria Math" w:hAnsi="Cambria Math"/>
+                    </w:rPr>
+                    <m:t>2</m:t>
+                  </m:r>
+                </m:den>
+              </m:f>
+              <m:r>
+                <w:rPr>
+                  <w:rFonts w:ascii="Cambria Math" w:hAnsi="Cambria Math"/>
+                </w:rPr>
+                <m:t>ρ</m:t>
+              </m:r>
+              <m:r>
+                <m:rPr>
+                  <m:sty m:val="p"/>
+                </m:rPr>
+                <w:rPr>
+                  <w:rFonts w:ascii="Cambria Math" w:hAnsi="Cambria Math"/>
+                </w:rPr>
+                <m:t>(</m:t>
+              </m:r>
+              <m:r>
+                <w:rPr>
+                  <w:rFonts w:ascii="Cambria Math" w:hAnsi="Cambria Math"/>
+                </w:rPr>
+                <m:t>u</m:t>
+              </m:r>
+              <m:sSup>
+                <m:sSupPr>
+                  <m:ctrlPr>
+                    <w:rPr>
+                      <w:rFonts w:ascii="Cambria Math" w:hAnsi="Cambria Math"/>
+                    </w:rPr>
+                  </m:ctrlPr>
+                </m:sSupPr>
+                <m:e>
+                  <m:r>
+                    <m:rPr>
+                      <m:sty m:val="p"/>
+                    </m:rPr>
+                    <w:rPr>
+                      <w:rFonts w:ascii="Cambria Math" w:hAnsi="Cambria Math"/>
+                    </w:rPr>
+                    <m:t>'</m:t>
+                  </m:r>
+                </m:e>
+                <m:sup>
+                  <m:r>
+                    <m:rPr>
+                      <m:sty m:val="p"/>
+                    </m:rPr>
+                    <w:rPr>
+                      <w:rFonts w:ascii="Cambria Math" w:hAnsi="Cambria Math"/>
+                    </w:rPr>
+                    <m:t>2</m:t>
+                  </m:r>
+                </m:sup>
+              </m:sSup>
+              <m:r>
+                <m:rPr>
+                  <m:sty m:val="p"/>
+                </m:rPr>
+                <w:rPr>
+                  <w:rFonts w:ascii="Cambria Math" w:hAnsi="Cambria Math"/>
+                </w:rPr>
+                <m:t>+</m:t>
+              </m:r>
+              <m:r>
+                <w:rPr>
+                  <w:rFonts w:ascii="Cambria Math" w:hAnsi="Cambria Math"/>
+                </w:rPr>
+                <m:t>v</m:t>
+              </m:r>
+              <m:sSup>
+                <m:sSupPr>
+                  <m:ctrlPr>
+                    <w:rPr>
+                      <w:rFonts w:ascii="Cambria Math" w:hAnsi="Cambria Math"/>
+                    </w:rPr>
+                  </m:ctrlPr>
+                </m:sSupPr>
+                <m:e>
+                  <m:r>
+                    <m:rPr>
+                      <m:sty m:val="p"/>
+                    </m:rPr>
+                    <w:rPr>
+                      <w:rFonts w:ascii="Cambria Math" w:hAnsi="Cambria Math"/>
+                    </w:rPr>
+                    <m:t>'</m:t>
+                  </m:r>
+                </m:e>
+                <m:sup>
+                  <m:r>
+                    <m:rPr>
+                      <m:sty m:val="p"/>
+                    </m:rPr>
+                    <w:rPr>
+                      <w:rFonts w:ascii="Cambria Math" w:hAnsi="Cambria Math"/>
+                    </w:rPr>
+                    <m:t>2</m:t>
+                  </m:r>
+                </m:sup>
+              </m:sSup>
+              <m:r>
+                <m:rPr>
+                  <m:sty m:val="p"/>
+                </m:rPr>
+                <w:rPr>
+                  <w:rFonts w:ascii="Cambria Math" w:hAnsi="Cambria Math"/>
+                </w:rPr>
+                <m:t>+</m:t>
+              </m:r>
+              <m:r>
+                <w:rPr>
+                  <w:rFonts w:ascii="Cambria Math" w:hAnsi="Cambria Math"/>
+                </w:rPr>
+                <m:t>w</m:t>
+              </m:r>
+              <m:sSup>
+                <m:sSupPr>
+                  <m:ctrlPr>
+                    <w:rPr>
+                      <w:rFonts w:ascii="Cambria Math" w:hAnsi="Cambria Math"/>
+                    </w:rPr>
+                  </m:ctrlPr>
+                </m:sSupPr>
+                <m:e>
+                  <m:r>
+                    <m:rPr>
+                      <m:sty m:val="p"/>
+                    </m:rPr>
+                    <w:rPr>
+                      <w:rFonts w:ascii="Cambria Math" w:hAnsi="Cambria Math"/>
+                    </w:rPr>
+                    <m:t>'</m:t>
+                  </m:r>
+                </m:e>
+                <m:sup>
+                  <m:r>
+                    <m:rPr>
+                      <m:sty m:val="p"/>
+                    </m:rPr>
+                    <w:rPr>
+                      <w:rFonts w:ascii="Cambria Math" w:hAnsi="Cambria Math"/>
+                    </w:rPr>
+                    <m:t>2</m:t>
+                  </m:r>
+                </m:sup>
+              </m:sSup>
+              <m:r>
+                <m:rPr>
+                  <m:sty m:val="p"/>
+                </m:rPr>
+                <w:rPr>
+                  <w:rFonts w:ascii="Cambria Math" w:hAnsi="Cambria Math"/>
+                </w:rPr>
+                <m:t>)+(</m:t>
+              </m:r>
+              <m:r>
+                <w:rPr>
+                  <w:rFonts w:ascii="Cambria Math" w:hAnsi="Cambria Math"/>
+                </w:rPr>
+                <m:t>potentialenergy</m:t>
+              </m:r>
+              <m:r>
+                <m:rPr>
+                  <m:sty m:val="p"/>
+                </m:rPr>
+                <w:rPr>
+                  <w:rFonts w:ascii="Cambria Math" w:hAnsi="Cambria Math"/>
+                </w:rPr>
+                <m:t>)</m:t>
+              </m:r>
+            </m:num>
+            <m:den>
+              <m:sSub>
+                <m:sSubPr>
+                  <m:ctrlPr>
+                    <w:rPr>
+                      <w:rFonts w:ascii="Cambria Math" w:hAnsi="Cambria Math"/>
+                    </w:rPr>
+                  </m:ctrlPr>
+                </m:sSubPr>
+                <m:e>
+                  <m:r>
+                    <w:rPr>
+                      <w:rFonts w:ascii="Cambria Math" w:hAnsi="Cambria Math"/>
+                    </w:rPr>
+                    <m:t>ω</m:t>
+                  </m:r>
+                </m:e>
+                <m:sub>
+                  <m:r>
+                    <w:rPr>
+                      <w:rFonts w:ascii="Cambria Math" w:hAnsi="Cambria Math"/>
+                    </w:rPr>
+                    <m:t>local</m:t>
+                  </m:r>
+                </m:sub>
+              </m:sSub>
+            </m:den>
+          </m:f>
+        </m:oMath>
+      </m:oMathPara>
+    </w:p>
+    <w:p/>
+    <w:p>
+      <m:oMathPara>
+        <m:oMathParaPr>
+          <m:jc m:val="center"/>
+        </m:oMathParaPr>
+        <m:oMath>
+          <m:f>
+            <m:fPr>
+              <m:ctrlPr>
+                <w:rPr>
+                  <w:rFonts w:ascii="Cambria Math" w:hAnsi="Cambria Math"/>
+                </w:rPr>
+              </m:ctrlPr>
+            </m:fPr>
+            <m:num>
+              <m:r>
+                <w:rPr>
+                  <w:rFonts w:ascii="Cambria Math" w:hAnsi="Cambria Math"/>
+                </w:rPr>
+                <m:t>∂A</m:t>
+              </m:r>
+            </m:num>
+            <m:den>
+              <m:r>
+                <w:rPr>
+                  <w:rFonts w:ascii="Cambria Math" w:hAnsi="Cambria Math"/>
+                </w:rPr>
+                <m:t>∂t</m:t>
+              </m:r>
+            </m:den>
+          </m:f>
+          <m:r>
+            <w:rPr>
+              <w:rFonts w:ascii="Cambria Math" w:hAnsi="Cambria Math"/>
+            </w:rPr>
+            <m:t>=</m:t>
+          </m:r>
+        </m:oMath>
+      </m:oMathPara>
+    </w:p>
+    <w:p/>
+    <w:p/>
+    <w:p/>
+    <w:p/>
+    <w:p>
+      <w:pPr>
         <w:pStyle w:val="Heading3"/>
       </w:pPr>
       <w:r>
-        <w:t xml:space="preserve">Interpolating </w:t>
+        <w:t>Interpol</w:t>
+      </w:r>
+      <w:bookmarkStart w:id="0" w:name="_GoBack"/>
+      <w:bookmarkEnd w:id="0"/>
+      <w:r>
+        <w:t xml:space="preserve">ating </w:t>
       </w:r>
       <w:proofErr w:type="spellStart"/>
       <w:r>
@@ -1623,10 +4366,7 @@
         <w:t xml:space="preserve">momentum loss or gain for mean flow? </w:t>
       </w:r>
     </w:p>
-    <w:p>
-      <w:bookmarkStart w:id="0" w:name="_GoBack"/>
-      <w:bookmarkEnd w:id="0"/>
-    </w:p>
+    <w:p/>
     <w:p>
       <w:pPr>
         <w:pStyle w:val="Heading3"/>
@@ -1768,7 +4508,23 @@
         <w:t>Results</w:t>
       </w:r>
     </w:p>
+    <w:p>
+      <w:pPr>
+        <w:pStyle w:val="Heading2"/>
+      </w:pPr>
+      <w:r>
+        <w:t>Observations</w:t>
+      </w:r>
+    </w:p>
     <w:p/>
+    <w:p>
+      <w:pPr>
+        <w:pStyle w:val="Heading2"/>
+      </w:pPr>
+      <w:r>
+        <w:t>Ray Tracing</w:t>
+      </w:r>
+    </w:p>
     <w:p/>
     <w:p>
       <w:pPr>
@@ -2549,6 +5305,28 @@
       <w:color w:val="000000" w:themeColor="text1"/>
     </w:rPr>
   </w:style>
+  <w:style w:type="paragraph" w:styleId="Heading4">
+    <w:name w:val="heading 4"/>
+    <w:basedOn w:val="Normal"/>
+    <w:next w:val="Normal"/>
+    <w:link w:val="Heading4Char"/>
+    <w:uiPriority w:val="9"/>
+    <w:unhideWhenUsed/>
+    <w:qFormat/>
+    <w:rsid w:val="00D108FC"/>
+    <w:pPr>
+      <w:keepNext/>
+      <w:keepLines/>
+      <w:spacing w:before="40"/>
+      <w:outlineLvl w:val="3"/>
+    </w:pPr>
+    <w:rPr>
+      <w:rFonts w:ascii="Times" w:eastAsiaTheme="majorEastAsia" w:hAnsi="Times" w:cstheme="majorBidi"/>
+      <w:b/>
+      <w:iCs/>
+      <w:color w:val="000000" w:themeColor="text1"/>
+    </w:rPr>
+  </w:style>
   <w:style w:type="character" w:default="1" w:styleId="DefaultParagraphFont">
     <w:name w:val="Default Paragraph Font"/>
     <w:uiPriority w:val="1"/>
@@ -2707,6 +5485,55 @@
       <w:ind w:left="720"/>
       <w:contextualSpacing/>
     </w:pPr>
+  </w:style>
+  <w:style w:type="character" w:customStyle="1" w:styleId="Heading4Char">
+    <w:name w:val="Heading 4 Char"/>
+    <w:basedOn w:val="DefaultParagraphFont"/>
+    <w:link w:val="Heading4"/>
+    <w:uiPriority w:val="9"/>
+    <w:rsid w:val="00D108FC"/>
+    <w:rPr>
+      <w:rFonts w:ascii="Times" w:eastAsiaTheme="majorEastAsia" w:hAnsi="Times" w:cstheme="majorBidi"/>
+      <w:b/>
+      <w:iCs/>
+      <w:color w:val="000000" w:themeColor="text1"/>
+    </w:rPr>
+  </w:style>
+  <w:style w:type="paragraph" w:customStyle="1" w:styleId="FirstParagraph">
+    <w:name w:val="First Paragraph"/>
+    <w:basedOn w:val="BodyText"/>
+    <w:next w:val="BodyText"/>
+    <w:qFormat/>
+    <w:rsid w:val="00D108FC"/>
+    <w:pPr>
+      <w:spacing w:before="180" w:after="180"/>
+    </w:pPr>
+    <w:rPr>
+      <w:rFonts w:asciiTheme="minorHAnsi" w:hAnsiTheme="minorHAnsi"/>
+    </w:rPr>
+  </w:style>
+  <w:style w:type="paragraph" w:styleId="BodyText">
+    <w:name w:val="Body Text"/>
+    <w:basedOn w:val="Normal"/>
+    <w:link w:val="BodyTextChar"/>
+    <w:uiPriority w:val="99"/>
+    <w:semiHidden/>
+    <w:unhideWhenUsed/>
+    <w:rsid w:val="00D108FC"/>
+    <w:pPr>
+      <w:spacing w:after="120"/>
+    </w:pPr>
+  </w:style>
+  <w:style w:type="character" w:customStyle="1" w:styleId="BodyTextChar">
+    <w:name w:val="Body Text Char"/>
+    <w:basedOn w:val="DefaultParagraphFont"/>
+    <w:link w:val="BodyText"/>
+    <w:uiPriority w:val="99"/>
+    <w:semiHidden/>
+    <w:rsid w:val="00D108FC"/>
+    <w:rPr>
+      <w:rFonts w:ascii="Times New Roman" w:hAnsi="Times New Roman"/>
+    </w:rPr>
   </w:style>
 </w:styles>
 </file>
@@ -2977,7 +5804,7 @@
 </file>
 
 <file path=customXml/itemProps1.xml><?xml version="1.0" encoding="utf-8"?>
-<ds:datastoreItem xmlns:ds="http://schemas.openxmlformats.org/officeDocument/2006/customXml" ds:itemID="{7FC5B9F0-738B-3941-812C-7152C0088680}">
+<ds:datastoreItem xmlns:ds="http://schemas.openxmlformats.org/officeDocument/2006/customXml" ds:itemID="{04210B1F-5877-CD40-868D-0A94BA7C1F70}">
   <ds:schemaRefs>
     <ds:schemaRef ds:uri="http://schemas.openxmlformats.org/officeDocument/2006/bibliography"/>
   </ds:schemaRefs>

</xml_diff>